<commit_message>
Add URL to git repo
</commit_message>
<xml_diff>
--- a/doc/6.905ProjectReport.docx
+++ b/doc/6.905ProjectReport.docx
@@ -38,6 +38,7 @@
         </w:rPr>
         <w:t xml:space="preserve">ast </w:t>
       </w:r>
+      <w:proofErr w:type="spellStart"/>
       <w:r>
         <w:rPr>
           <w:rFonts w:ascii="Times New Roman" w:eastAsia="Times New Roman" w:hAnsi="Times New Roman" w:cs="Times New Roman"/>
@@ -51,7 +52,15 @@
           <w:rFonts w:ascii="Times New Roman" w:eastAsia="Times New Roman" w:hAnsi="Times New Roman" w:cs="Times New Roman"/>
           <w:sz w:val="36"/>
         </w:rPr>
-        <w:t xml:space="preserve">dexing into </w:t>
+        <w:t>dexing</w:t>
+      </w:r>
+      <w:proofErr w:type="spellEnd"/>
+      <w:r>
+        <w:rPr>
+          <w:rFonts w:ascii="Times New Roman" w:eastAsia="Times New Roman" w:hAnsi="Times New Roman" w:cs="Times New Roman"/>
+          <w:sz w:val="36"/>
+        </w:rPr>
+        <w:t xml:space="preserve"> into </w:t>
       </w:r>
       <w:r>
         <w:rPr>
@@ -74,11 +83,33 @@
         <w:pStyle w:val="normal0"/>
         <w:jc w:val="center"/>
       </w:pPr>
-      <w:r>
-        <w:rPr>
-          <w:rFonts w:ascii="Times New Roman" w:eastAsia="Times New Roman" w:hAnsi="Times New Roman" w:cs="Times New Roman"/>
-        </w:rPr>
-        <w:t>Abdi-Hakin Dirie &amp; Jason Tong</w:t>
+      <w:proofErr w:type="spellStart"/>
+      <w:r>
+        <w:rPr>
+          <w:rFonts w:ascii="Times New Roman" w:eastAsia="Times New Roman" w:hAnsi="Times New Roman" w:cs="Times New Roman"/>
+        </w:rPr>
+        <w:t>Abdi-Hakin</w:t>
+      </w:r>
+      <w:proofErr w:type="spellEnd"/>
+      <w:r>
+        <w:rPr>
+          <w:rFonts w:ascii="Times New Roman" w:eastAsia="Times New Roman" w:hAnsi="Times New Roman" w:cs="Times New Roman"/>
+        </w:rPr>
+        <w:t xml:space="preserve"> </w:t>
+      </w:r>
+      <w:proofErr w:type="spellStart"/>
+      <w:r>
+        <w:rPr>
+          <w:rFonts w:ascii="Times New Roman" w:eastAsia="Times New Roman" w:hAnsi="Times New Roman" w:cs="Times New Roman"/>
+        </w:rPr>
+        <w:t>Dirie</w:t>
+      </w:r>
+      <w:proofErr w:type="spellEnd"/>
+      <w:r>
+        <w:rPr>
+          <w:rFonts w:ascii="Times New Roman" w:eastAsia="Times New Roman" w:hAnsi="Times New Roman" w:cs="Times New Roman"/>
+        </w:rPr>
+        <w:t xml:space="preserve"> &amp; Jason Tong</w:t>
       </w:r>
     </w:p>
     <w:p>
@@ -173,7 +204,23 @@
           <w:rFonts w:ascii="Times New Roman" w:eastAsia="Times New Roman" w:hAnsi="Times New Roman" w:cs="Times New Roman"/>
           <w:sz w:val="24"/>
         </w:rPr>
-        <w:t xml:space="preserve"> of well-structured textual data that do not necessarily follow precisely the same format from article to article (Wikipedia immediately comes to mind as a well-known example) and in today’s data-centric world, we believe that the number of corpora that fi</w:t>
+        <w:t xml:space="preserve"> of well-structured textual data that do not necessarily follow precisely the same format from article to article (Wikipedia immediately comes to mind as a well-known example) and in today’s data-centric </w:t>
+      </w:r>
+      <w:proofErr w:type="gramStart"/>
+      <w:r>
+        <w:rPr>
+          <w:rFonts w:ascii="Times New Roman" w:eastAsia="Times New Roman" w:hAnsi="Times New Roman" w:cs="Times New Roman"/>
+          <w:sz w:val="24"/>
+        </w:rPr>
+        <w:t>world,</w:t>
+      </w:r>
+      <w:proofErr w:type="gramEnd"/>
+      <w:r>
+        <w:rPr>
+          <w:rFonts w:ascii="Times New Roman" w:eastAsia="Times New Roman" w:hAnsi="Times New Roman" w:cs="Times New Roman"/>
+          <w:sz w:val="24"/>
+        </w:rPr>
+        <w:t xml:space="preserve"> we believe that the number of corpora that fi</w:t>
       </w:r>
       <w:r>
         <w:rPr>
@@ -334,12 +381,37 @@
         <w:pStyle w:val="normal0"/>
         <w:jc w:val="both"/>
       </w:pPr>
-      <w:r>
-        <w:rPr>
-          <w:rFonts w:ascii="Times New Roman" w:eastAsia="Times New Roman" w:hAnsi="Times New Roman" w:cs="Times New Roman"/>
-          <w:sz w:val="24"/>
-        </w:rPr>
-        <w:t>First, the indexing phase. The system ingests a corpora of textual documents and feeds it into the parser. The parser forwards its results to the inverted index maker, w</w:t>
+      <w:proofErr w:type="gramStart"/>
+      <w:r>
+        <w:rPr>
+          <w:rFonts w:ascii="Times New Roman" w:eastAsia="Times New Roman" w:hAnsi="Times New Roman" w:cs="Times New Roman"/>
+          <w:sz w:val="24"/>
+        </w:rPr>
+        <w:t>First, the indexing phase.</w:t>
+      </w:r>
+      <w:proofErr w:type="gramEnd"/>
+      <w:r>
+        <w:rPr>
+          <w:rFonts w:ascii="Times New Roman" w:eastAsia="Times New Roman" w:hAnsi="Times New Roman" w:cs="Times New Roman"/>
+          <w:sz w:val="24"/>
+        </w:rPr>
+        <w:t xml:space="preserve"> The system ingests </w:t>
+      </w:r>
+      <w:proofErr w:type="gramStart"/>
+      <w:r>
+        <w:rPr>
+          <w:rFonts w:ascii="Times New Roman" w:eastAsia="Times New Roman" w:hAnsi="Times New Roman" w:cs="Times New Roman"/>
+          <w:sz w:val="24"/>
+        </w:rPr>
+        <w:t>a corpora</w:t>
+      </w:r>
+      <w:proofErr w:type="gramEnd"/>
+      <w:r>
+        <w:rPr>
+          <w:rFonts w:ascii="Times New Roman" w:eastAsia="Times New Roman" w:hAnsi="Times New Roman" w:cs="Times New Roman"/>
+          <w:sz w:val="24"/>
+        </w:rPr>
+        <w:t xml:space="preserve"> of textual documents and feeds it into the parser. The parser forwards its results to the inverted index maker, w</w:t>
       </w:r>
       <w:r>
         <w:rPr>
@@ -504,7 +576,23 @@
           <w:rFonts w:ascii="Times New Roman" w:eastAsia="Times New Roman" w:hAnsi="Times New Roman" w:cs="Times New Roman"/>
           <w:sz w:val="24"/>
         </w:rPr>
-        <w:t>The system has three main modules: the parser, the inverted index maker, and the engine. To illustrate the behaviour of each component, we will use plain text and CHILDES (linguistic) documents as the corpora.</w:t>
+        <w:t xml:space="preserve">The system has three main modules: the parser, the inverted index maker, and the engine. To illustrate the </w:t>
+      </w:r>
+      <w:proofErr w:type="spellStart"/>
+      <w:r>
+        <w:rPr>
+          <w:rFonts w:ascii="Times New Roman" w:eastAsia="Times New Roman" w:hAnsi="Times New Roman" w:cs="Times New Roman"/>
+          <w:sz w:val="24"/>
+        </w:rPr>
+        <w:t>behaviour</w:t>
+      </w:r>
+      <w:proofErr w:type="spellEnd"/>
+      <w:r>
+        <w:rPr>
+          <w:rFonts w:ascii="Times New Roman" w:eastAsia="Times New Roman" w:hAnsi="Times New Roman" w:cs="Times New Roman"/>
+          <w:sz w:val="24"/>
+        </w:rPr>
+        <w:t xml:space="preserve"> of each component, we will use plain text and CHILDES (linguistic) documents as the corpora.</w:t>
       </w:r>
     </w:p>
     <w:p>
@@ -554,7 +642,23 @@
           <w:rFonts w:ascii="Times New Roman" w:eastAsia="Times New Roman" w:hAnsi="Times New Roman" w:cs="Times New Roman"/>
           <w:sz w:val="24"/>
         </w:rPr>
-        <w:t xml:space="preserve">eives a list of document names and their paths. For each document, the parser return a list data structure that represents the document and its contents. For example, the parser would output the following for </w:t>
+        <w:t xml:space="preserve">eives a list of document names and their paths. For each document, the </w:t>
+      </w:r>
+      <w:proofErr w:type="gramStart"/>
+      <w:r>
+        <w:rPr>
+          <w:rFonts w:ascii="Times New Roman" w:eastAsia="Times New Roman" w:hAnsi="Times New Roman" w:cs="Times New Roman"/>
+          <w:sz w:val="24"/>
+        </w:rPr>
+        <w:t>parser return</w:t>
+      </w:r>
+      <w:proofErr w:type="gramEnd"/>
+      <w:r>
+        <w:rPr>
+          <w:rFonts w:ascii="Times New Roman" w:eastAsia="Times New Roman" w:hAnsi="Times New Roman" w:cs="Times New Roman"/>
+          <w:sz w:val="24"/>
+        </w:rPr>
+        <w:t xml:space="preserve"> a list data structure that represents the document and its contents. For example, the parser would output the following for </w:t>
       </w:r>
       <w:r>
         <w:rPr>
@@ -590,51 +694,115 @@
           <w:sz w:val="24"/>
           <w:szCs w:val="24"/>
         </w:rPr>
-        <w:t>(plain</w:t>
-      </w:r>
-    </w:p>
-    <w:p>
-      <w:pPr>
-        <w:pStyle w:val="normal0"/>
-        <w:jc w:val="both"/>
-        <w:rPr>
-          <w:sz w:val="24"/>
-          <w:szCs w:val="24"/>
-        </w:rPr>
-      </w:pPr>
-      <w:r>
-        <w:rPr>
-          <w:rFonts w:ascii="Consolas" w:eastAsia="Consolas" w:hAnsi="Consolas" w:cs="Consolas"/>
-          <w:sz w:val="24"/>
-          <w:szCs w:val="24"/>
-        </w:rPr>
-        <w:t xml:space="preserve"> “republic</w:t>
-      </w:r>
-      <w:r>
-        <w:rPr>
-          <w:rFonts w:ascii="Consolas" w:eastAsia="Consolas" w:hAnsi="Consolas" w:cs="Consolas"/>
-          <w:sz w:val="24"/>
-          <w:szCs w:val="24"/>
-        </w:rPr>
-        <w:t>.txt”</w:t>
-      </w:r>
-    </w:p>
-    <w:p>
-      <w:pPr>
-        <w:pStyle w:val="normal0"/>
-        <w:jc w:val="both"/>
-        <w:rPr>
-          <w:sz w:val="24"/>
-          <w:szCs w:val="24"/>
-        </w:rPr>
-      </w:pPr>
-      <w:r>
-        <w:rPr>
-          <w:rFonts w:ascii="Consolas" w:eastAsia="Consolas" w:hAnsi="Consolas" w:cs="Consolas"/>
-          <w:sz w:val="24"/>
-          <w:szCs w:val="24"/>
-        </w:rPr>
-        <w:t xml:space="preserve"> (... “the” “Piraeus” “with” “Glaucon” “the” “son” “of” “Ariston” ...))</w:t>
+        <w:t>(</w:t>
+      </w:r>
+      <w:proofErr w:type="gramStart"/>
+      <w:r>
+        <w:rPr>
+          <w:rFonts w:ascii="Consolas" w:eastAsia="Consolas" w:hAnsi="Consolas" w:cs="Consolas"/>
+          <w:sz w:val="24"/>
+          <w:szCs w:val="24"/>
+        </w:rPr>
+        <w:t>plain</w:t>
+      </w:r>
+      <w:proofErr w:type="gramEnd"/>
+    </w:p>
+    <w:p>
+      <w:pPr>
+        <w:pStyle w:val="normal0"/>
+        <w:jc w:val="both"/>
+        <w:rPr>
+          <w:sz w:val="24"/>
+          <w:szCs w:val="24"/>
+        </w:rPr>
+      </w:pPr>
+      <w:r>
+        <w:rPr>
+          <w:rFonts w:ascii="Consolas" w:eastAsia="Consolas" w:hAnsi="Consolas" w:cs="Consolas"/>
+          <w:sz w:val="24"/>
+          <w:szCs w:val="24"/>
+        </w:rPr>
+        <w:t xml:space="preserve"> “</w:t>
+      </w:r>
+      <w:proofErr w:type="gramStart"/>
+      <w:r>
+        <w:rPr>
+          <w:rFonts w:ascii="Consolas" w:eastAsia="Consolas" w:hAnsi="Consolas" w:cs="Consolas"/>
+          <w:sz w:val="24"/>
+          <w:szCs w:val="24"/>
+        </w:rPr>
+        <w:t>republic</w:t>
+      </w:r>
+      <w:r>
+        <w:rPr>
+          <w:rFonts w:ascii="Consolas" w:eastAsia="Consolas" w:hAnsi="Consolas" w:cs="Consolas"/>
+          <w:sz w:val="24"/>
+          <w:szCs w:val="24"/>
+        </w:rPr>
+        <w:t>.txt</w:t>
+      </w:r>
+      <w:proofErr w:type="gramEnd"/>
+      <w:r>
+        <w:rPr>
+          <w:rFonts w:ascii="Consolas" w:eastAsia="Consolas" w:hAnsi="Consolas" w:cs="Consolas"/>
+          <w:sz w:val="24"/>
+          <w:szCs w:val="24"/>
+        </w:rPr>
+        <w:t>”</w:t>
+      </w:r>
+    </w:p>
+    <w:p>
+      <w:pPr>
+        <w:pStyle w:val="normal0"/>
+        <w:jc w:val="both"/>
+        <w:rPr>
+          <w:sz w:val="24"/>
+          <w:szCs w:val="24"/>
+        </w:rPr>
+      </w:pPr>
+      <w:r>
+        <w:rPr>
+          <w:rFonts w:ascii="Consolas" w:eastAsia="Consolas" w:hAnsi="Consolas" w:cs="Consolas"/>
+          <w:sz w:val="24"/>
+          <w:szCs w:val="24"/>
+        </w:rPr>
+        <w:t xml:space="preserve"> (... “</w:t>
+      </w:r>
+      <w:proofErr w:type="gramStart"/>
+      <w:r>
+        <w:rPr>
+          <w:rFonts w:ascii="Consolas" w:eastAsia="Consolas" w:hAnsi="Consolas" w:cs="Consolas"/>
+          <w:sz w:val="24"/>
+          <w:szCs w:val="24"/>
+        </w:rPr>
+        <w:t>the</w:t>
+      </w:r>
+      <w:proofErr w:type="gramEnd"/>
+      <w:r>
+        <w:rPr>
+          <w:rFonts w:ascii="Consolas" w:eastAsia="Consolas" w:hAnsi="Consolas" w:cs="Consolas"/>
+          <w:sz w:val="24"/>
+          <w:szCs w:val="24"/>
+        </w:rPr>
+        <w:t>” “Piraeus” “with” “</w:t>
+      </w:r>
+      <w:proofErr w:type="spellStart"/>
+      <w:r>
+        <w:rPr>
+          <w:rFonts w:ascii="Consolas" w:eastAsia="Consolas" w:hAnsi="Consolas" w:cs="Consolas"/>
+          <w:sz w:val="24"/>
+          <w:szCs w:val="24"/>
+        </w:rPr>
+        <w:t>Glaucon</w:t>
+      </w:r>
+      <w:proofErr w:type="spellEnd"/>
+      <w:r>
+        <w:rPr>
+          <w:rFonts w:ascii="Consolas" w:eastAsia="Consolas" w:hAnsi="Consolas" w:cs="Consolas"/>
+          <w:sz w:val="24"/>
+          <w:szCs w:val="24"/>
+        </w:rPr>
+        <w:t>” “the” “son” “of” “Ariston” ...))</w:t>
       </w:r>
     </w:p>
     <w:p>
@@ -733,24 +901,62 @@
           <w:sz w:val="24"/>
           <w:szCs w:val="24"/>
         </w:rPr>
-        <w:t>(ling</w:t>
-      </w:r>
-    </w:p>
-    <w:p>
-      <w:pPr>
-        <w:pStyle w:val="normal0"/>
-        <w:rPr>
-          <w:sz w:val="24"/>
-          <w:szCs w:val="24"/>
-        </w:rPr>
-      </w:pPr>
-      <w:r>
-        <w:rPr>
-          <w:rFonts w:ascii="Consolas" w:eastAsia="Consolas" w:hAnsi="Consolas" w:cs="Consolas"/>
-          <w:sz w:val="24"/>
-          <w:szCs w:val="24"/>
-        </w:rPr>
-        <w:t xml:space="preserve"> "english-na-mor/Bates/Free20/amy20.cha"</w:t>
+        <w:t>(</w:t>
+      </w:r>
+      <w:proofErr w:type="gramStart"/>
+      <w:r>
+        <w:rPr>
+          <w:rFonts w:ascii="Consolas" w:eastAsia="Consolas" w:hAnsi="Consolas" w:cs="Consolas"/>
+          <w:sz w:val="24"/>
+          <w:szCs w:val="24"/>
+        </w:rPr>
+        <w:t>ling</w:t>
+      </w:r>
+      <w:proofErr w:type="gramEnd"/>
+    </w:p>
+    <w:p>
+      <w:pPr>
+        <w:pStyle w:val="normal0"/>
+        <w:rPr>
+          <w:sz w:val="24"/>
+          <w:szCs w:val="24"/>
+        </w:rPr>
+      </w:pPr>
+      <w:r>
+        <w:rPr>
+          <w:rFonts w:ascii="Consolas" w:eastAsia="Consolas" w:hAnsi="Consolas" w:cs="Consolas"/>
+          <w:sz w:val="24"/>
+          <w:szCs w:val="24"/>
+        </w:rPr>
+        <w:t xml:space="preserve"> "</w:t>
+      </w:r>
+      <w:proofErr w:type="spellStart"/>
+      <w:proofErr w:type="gramStart"/>
+      <w:r>
+        <w:rPr>
+          <w:rFonts w:ascii="Consolas" w:eastAsia="Consolas" w:hAnsi="Consolas" w:cs="Consolas"/>
+          <w:sz w:val="24"/>
+          <w:szCs w:val="24"/>
+        </w:rPr>
+        <w:t>english</w:t>
+      </w:r>
+      <w:proofErr w:type="gramEnd"/>
+      <w:r>
+        <w:rPr>
+          <w:rFonts w:ascii="Consolas" w:eastAsia="Consolas" w:hAnsi="Consolas" w:cs="Consolas"/>
+          <w:sz w:val="24"/>
+          <w:szCs w:val="24"/>
+        </w:rPr>
+        <w:t>-na-mor</w:t>
+      </w:r>
+      <w:proofErr w:type="spellEnd"/>
+      <w:r>
+        <w:rPr>
+          <w:rFonts w:ascii="Consolas" w:eastAsia="Consolas" w:hAnsi="Consolas" w:cs="Consolas"/>
+          <w:sz w:val="24"/>
+          <w:szCs w:val="24"/>
+        </w:rPr>
+        <w:t>/Bates/Free20/amy20.cha"</w:t>
       </w:r>
     </w:p>
     <w:p>
@@ -818,7 +1024,25 @@
           <w:sz w:val="24"/>
           <w:szCs w:val="24"/>
         </w:rPr>
-        <w:t xml:space="preserve">  ("@Languages:" "eng")</w:t>
+        <w:t xml:space="preserve">  ("@Languages:" "</w:t>
+      </w:r>
+      <w:proofErr w:type="spellStart"/>
+      <w:r>
+        <w:rPr>
+          <w:rFonts w:ascii="Consolas" w:eastAsia="Consolas" w:hAnsi="Consolas" w:cs="Consolas"/>
+          <w:sz w:val="24"/>
+          <w:szCs w:val="24"/>
+        </w:rPr>
+        <w:t>eng</w:t>
+      </w:r>
+      <w:proofErr w:type="spellEnd"/>
+      <w:r>
+        <w:rPr>
+          <w:rFonts w:ascii="Consolas" w:eastAsia="Consolas" w:hAnsi="Consolas" w:cs="Consolas"/>
+          <w:sz w:val="24"/>
+          <w:szCs w:val="24"/>
+        </w:rPr>
+        <w:t>")</w:t>
       </w:r>
     </w:p>
     <w:p>
@@ -886,41 +1110,97 @@
           <w:sz w:val="24"/>
           <w:szCs w:val="24"/>
         </w:rPr>
-        <w:t xml:space="preserve">  (("*CHI:" "yyy" ".")</w:t>
-      </w:r>
-    </w:p>
-    <w:p>
-      <w:pPr>
-        <w:pStyle w:val="normal0"/>
-        <w:rPr>
-          <w:sz w:val="24"/>
-          <w:szCs w:val="24"/>
-        </w:rPr>
-      </w:pPr>
-      <w:r>
-        <w:rPr>
-          <w:rFonts w:ascii="Consolas" w:eastAsia="Consolas" w:hAnsi="Consolas" w:cs="Consolas"/>
-          <w:sz w:val="24"/>
-          <w:szCs w:val="24"/>
-        </w:rPr>
-        <w:t xml:space="preserve">   ("%gpx:" "looks" "at" "chicken")</w:t>
-      </w:r>
-    </w:p>
-    <w:p>
-      <w:pPr>
-        <w:pStyle w:val="normal0"/>
-        <w:rPr>
-          <w:sz w:val="24"/>
-          <w:szCs w:val="24"/>
-        </w:rPr>
-      </w:pPr>
-      <w:r>
-        <w:rPr>
-          <w:rFonts w:ascii="Consolas" w:eastAsia="Consolas" w:hAnsi="Consolas" w:cs="Consolas"/>
-          <w:sz w:val="24"/>
-          <w:szCs w:val="24"/>
-        </w:rPr>
-        <w:t xml:space="preserve">   ("%act:" "holds" "nesting" "cups")</w:t>
+        <w:t xml:space="preserve">  (("*CHI:" "</w:t>
+      </w:r>
+      <w:proofErr w:type="spellStart"/>
+      <w:r>
+        <w:rPr>
+          <w:rFonts w:ascii="Consolas" w:eastAsia="Consolas" w:hAnsi="Consolas" w:cs="Consolas"/>
+          <w:sz w:val="24"/>
+          <w:szCs w:val="24"/>
+        </w:rPr>
+        <w:t>yyy</w:t>
+      </w:r>
+      <w:proofErr w:type="spellEnd"/>
+      <w:r>
+        <w:rPr>
+          <w:rFonts w:ascii="Consolas" w:eastAsia="Consolas" w:hAnsi="Consolas" w:cs="Consolas"/>
+          <w:sz w:val="24"/>
+          <w:szCs w:val="24"/>
+        </w:rPr>
+        <w:t>" ".")</w:t>
+      </w:r>
+    </w:p>
+    <w:p>
+      <w:pPr>
+        <w:pStyle w:val="normal0"/>
+        <w:rPr>
+          <w:sz w:val="24"/>
+          <w:szCs w:val="24"/>
+        </w:rPr>
+      </w:pPr>
+      <w:r>
+        <w:rPr>
+          <w:rFonts w:ascii="Consolas" w:eastAsia="Consolas" w:hAnsi="Consolas" w:cs="Consolas"/>
+          <w:sz w:val="24"/>
+          <w:szCs w:val="24"/>
+        </w:rPr>
+        <w:t xml:space="preserve">   ("%</w:t>
+      </w:r>
+      <w:proofErr w:type="spellStart"/>
+      <w:proofErr w:type="gramStart"/>
+      <w:r>
+        <w:rPr>
+          <w:rFonts w:ascii="Consolas" w:eastAsia="Consolas" w:hAnsi="Consolas" w:cs="Consolas"/>
+          <w:sz w:val="24"/>
+          <w:szCs w:val="24"/>
+        </w:rPr>
+        <w:t>gpx</w:t>
+      </w:r>
+      <w:proofErr w:type="spellEnd"/>
+      <w:proofErr w:type="gramEnd"/>
+      <w:r>
+        <w:rPr>
+          <w:rFonts w:ascii="Consolas" w:eastAsia="Consolas" w:hAnsi="Consolas" w:cs="Consolas"/>
+          <w:sz w:val="24"/>
+          <w:szCs w:val="24"/>
+        </w:rPr>
+        <w:t>:" "looks" "at" "chicken")</w:t>
+      </w:r>
+    </w:p>
+    <w:p>
+      <w:pPr>
+        <w:pStyle w:val="normal0"/>
+        <w:rPr>
+          <w:sz w:val="24"/>
+          <w:szCs w:val="24"/>
+        </w:rPr>
+      </w:pPr>
+      <w:r>
+        <w:rPr>
+          <w:rFonts w:ascii="Consolas" w:eastAsia="Consolas" w:hAnsi="Consolas" w:cs="Consolas"/>
+          <w:sz w:val="24"/>
+          <w:szCs w:val="24"/>
+        </w:rPr>
+        <w:t xml:space="preserve">   ("%</w:t>
+      </w:r>
+      <w:proofErr w:type="gramStart"/>
+      <w:r>
+        <w:rPr>
+          <w:rFonts w:ascii="Consolas" w:eastAsia="Consolas" w:hAnsi="Consolas" w:cs="Consolas"/>
+          <w:sz w:val="24"/>
+          <w:szCs w:val="24"/>
+        </w:rPr>
+        <w:t>act</w:t>
+      </w:r>
+      <w:proofErr w:type="gramEnd"/>
+      <w:r>
+        <w:rPr>
+          <w:rFonts w:ascii="Consolas" w:eastAsia="Consolas" w:hAnsi="Consolas" w:cs="Consolas"/>
+          <w:sz w:val="24"/>
+          <w:szCs w:val="24"/>
+        </w:rPr>
+        <w:t>:" "holds" "nesting" "cups")</w:t>
       </w:r>
     </w:p>
     <w:p>
@@ -938,7 +1218,45 @@
           <w:szCs w:val="24"/>
         </w:rPr>
         <w:lastRenderedPageBreak/>
-        <w:t xml:space="preserve">   ("%xpho:" "wi"))</w:t>
+        <w:t xml:space="preserve">   ("%</w:t>
+      </w:r>
+      <w:proofErr w:type="spellStart"/>
+      <w:proofErr w:type="gramStart"/>
+      <w:r>
+        <w:rPr>
+          <w:rFonts w:ascii="Consolas" w:eastAsia="Consolas" w:hAnsi="Consolas" w:cs="Consolas"/>
+          <w:sz w:val="24"/>
+          <w:szCs w:val="24"/>
+        </w:rPr>
+        <w:t>xpho</w:t>
+      </w:r>
+      <w:proofErr w:type="spellEnd"/>
+      <w:proofErr w:type="gramEnd"/>
+      <w:r>
+        <w:rPr>
+          <w:rFonts w:ascii="Consolas" w:eastAsia="Consolas" w:hAnsi="Consolas" w:cs="Consolas"/>
+          <w:sz w:val="24"/>
+          <w:szCs w:val="24"/>
+        </w:rPr>
+        <w:t>:" "</w:t>
+      </w:r>
+      <w:proofErr w:type="spellStart"/>
+      <w:r>
+        <w:rPr>
+          <w:rFonts w:ascii="Consolas" w:eastAsia="Consolas" w:hAnsi="Consolas" w:cs="Consolas"/>
+          <w:sz w:val="24"/>
+          <w:szCs w:val="24"/>
+        </w:rPr>
+        <w:t>wi</w:t>
+      </w:r>
+      <w:proofErr w:type="spellEnd"/>
+      <w:r>
+        <w:rPr>
+          <w:rFonts w:ascii="Consolas" w:eastAsia="Consolas" w:hAnsi="Consolas" w:cs="Consolas"/>
+          <w:sz w:val="24"/>
+          <w:szCs w:val="24"/>
+        </w:rPr>
+        <w:t>"))</w:t>
       </w:r>
     </w:p>
     <w:p>
@@ -972,24 +1290,100 @@
           <w:sz w:val="24"/>
           <w:szCs w:val="24"/>
         </w:rPr>
-        <w:t xml:space="preserve">   ("%mor:" "pro|it~cop|be&amp;3S" "det|a" "on|+on|woof+on|woof" ".")</w:t>
-      </w:r>
-    </w:p>
-    <w:p>
-      <w:pPr>
-        <w:pStyle w:val="normal0"/>
-        <w:rPr>
-          <w:sz w:val="24"/>
-          <w:szCs w:val="24"/>
-        </w:rPr>
-      </w:pPr>
-      <w:r>
-        <w:rPr>
-          <w:rFonts w:ascii="Consolas" w:eastAsia="Consolas" w:hAnsi="Consolas" w:cs="Consolas"/>
-          <w:sz w:val="24"/>
-          <w:szCs w:val="24"/>
-        </w:rPr>
-        <w:t xml:space="preserve">   ("%gra:" "1|2|SUBJ" "</w:t>
+        <w:t xml:space="preserve">   ("%</w:t>
+      </w:r>
+      <w:proofErr w:type="spellStart"/>
+      <w:proofErr w:type="gramStart"/>
+      <w:r>
+        <w:rPr>
+          <w:rFonts w:ascii="Consolas" w:eastAsia="Consolas" w:hAnsi="Consolas" w:cs="Consolas"/>
+          <w:sz w:val="24"/>
+          <w:szCs w:val="24"/>
+        </w:rPr>
+        <w:t>mor</w:t>
+      </w:r>
+      <w:proofErr w:type="spellEnd"/>
+      <w:proofErr w:type="gramEnd"/>
+      <w:r>
+        <w:rPr>
+          <w:rFonts w:ascii="Consolas" w:eastAsia="Consolas" w:hAnsi="Consolas" w:cs="Consolas"/>
+          <w:sz w:val="24"/>
+          <w:szCs w:val="24"/>
+        </w:rPr>
+        <w:t>:" "pro|it~cop|be&amp;3S" "</w:t>
+      </w:r>
+      <w:proofErr w:type="spellStart"/>
+      <w:r>
+        <w:rPr>
+          <w:rFonts w:ascii="Consolas" w:eastAsia="Consolas" w:hAnsi="Consolas" w:cs="Consolas"/>
+          <w:sz w:val="24"/>
+          <w:szCs w:val="24"/>
+        </w:rPr>
+        <w:t>det|a</w:t>
+      </w:r>
+      <w:proofErr w:type="spellEnd"/>
+      <w:r>
+        <w:rPr>
+          <w:rFonts w:ascii="Consolas" w:eastAsia="Consolas" w:hAnsi="Consolas" w:cs="Consolas"/>
+          <w:sz w:val="24"/>
+          <w:szCs w:val="24"/>
+        </w:rPr>
+        <w:t>" "on|+</w:t>
+      </w:r>
+      <w:proofErr w:type="spellStart"/>
+      <w:r>
+        <w:rPr>
+          <w:rFonts w:ascii="Consolas" w:eastAsia="Consolas" w:hAnsi="Consolas" w:cs="Consolas"/>
+          <w:sz w:val="24"/>
+          <w:szCs w:val="24"/>
+        </w:rPr>
+        <w:t>on|woof+on|woof</w:t>
+      </w:r>
+      <w:proofErr w:type="spellEnd"/>
+      <w:r>
+        <w:rPr>
+          <w:rFonts w:ascii="Consolas" w:eastAsia="Consolas" w:hAnsi="Consolas" w:cs="Consolas"/>
+          <w:sz w:val="24"/>
+          <w:szCs w:val="24"/>
+        </w:rPr>
+        <w:t>" ".")</w:t>
+      </w:r>
+    </w:p>
+    <w:p>
+      <w:pPr>
+        <w:pStyle w:val="normal0"/>
+        <w:rPr>
+          <w:sz w:val="24"/>
+          <w:szCs w:val="24"/>
+        </w:rPr>
+      </w:pPr>
+      <w:r>
+        <w:rPr>
+          <w:rFonts w:ascii="Consolas" w:eastAsia="Consolas" w:hAnsi="Consolas" w:cs="Consolas"/>
+          <w:sz w:val="24"/>
+          <w:szCs w:val="24"/>
+        </w:rPr>
+        <w:t xml:space="preserve">   ("%</w:t>
+      </w:r>
+      <w:proofErr w:type="spellStart"/>
+      <w:proofErr w:type="gramStart"/>
+      <w:r>
+        <w:rPr>
+          <w:rFonts w:ascii="Consolas" w:eastAsia="Consolas" w:hAnsi="Consolas" w:cs="Consolas"/>
+          <w:sz w:val="24"/>
+          <w:szCs w:val="24"/>
+        </w:rPr>
+        <w:t>gra</w:t>
+      </w:r>
+      <w:proofErr w:type="spellEnd"/>
+      <w:proofErr w:type="gramEnd"/>
+      <w:r>
+        <w:rPr>
+          <w:rFonts w:ascii="Consolas" w:eastAsia="Consolas" w:hAnsi="Consolas" w:cs="Consolas"/>
+          <w:sz w:val="24"/>
+          <w:szCs w:val="24"/>
+        </w:rPr>
+        <w:t>:" "1|2|SUBJ" "</w:t>
       </w:r>
       <w:r>
         <w:rPr>
@@ -1053,7 +1447,23 @@
           <w:rFonts w:ascii="Times New Roman" w:eastAsia="Times New Roman" w:hAnsi="Times New Roman" w:cs="Times New Roman"/>
           <w:sz w:val="24"/>
         </w:rPr>
-        <w:t xml:space="preserve"> fourth and final element holds the exchange by the participants in the interaction. With the appropriate accessor functions, the system can pick out specific pieces of information to index.</w:t>
+        <w:t xml:space="preserve"> fourth and final element holds the exchange by the participants in the interaction. With the appropriate </w:t>
+      </w:r>
+      <w:proofErr w:type="spellStart"/>
+      <w:r>
+        <w:rPr>
+          <w:rFonts w:ascii="Times New Roman" w:eastAsia="Times New Roman" w:hAnsi="Times New Roman" w:cs="Times New Roman"/>
+          <w:sz w:val="24"/>
+        </w:rPr>
+        <w:t>accessor</w:t>
+      </w:r>
+      <w:proofErr w:type="spellEnd"/>
+      <w:r>
+        <w:rPr>
+          <w:rFonts w:ascii="Times New Roman" w:eastAsia="Times New Roman" w:hAnsi="Times New Roman" w:cs="Times New Roman"/>
+          <w:sz w:val="24"/>
+        </w:rPr>
+        <w:t xml:space="preserve"> functions, the system can pick out specific pieces of information to index.</w:t>
       </w:r>
     </w:p>
     <w:p>
@@ -1099,7 +1509,23 @@
           <w:rFonts w:ascii="Times New Roman" w:eastAsia="Times New Roman" w:hAnsi="Times New Roman" w:cs="Times New Roman"/>
           <w:sz w:val="24"/>
         </w:rPr>
-        <w:t>eating an inverted index-like data structure. The inverted index is used by the engine to provide fast lookup for certain pieces of information within a specified corpora. In its simplest form, the inverted index is a hash map that maps individual words to</w:t>
+        <w:t xml:space="preserve">eating an inverted index-like data structure. The inverted index is used by the engine to provide fast lookup for certain pieces of information </w:t>
+      </w:r>
+      <w:proofErr w:type="gramStart"/>
+      <w:r>
+        <w:rPr>
+          <w:rFonts w:ascii="Times New Roman" w:eastAsia="Times New Roman" w:hAnsi="Times New Roman" w:cs="Times New Roman"/>
+          <w:sz w:val="24"/>
+        </w:rPr>
+        <w:t>within a specified corpora</w:t>
+      </w:r>
+      <w:proofErr w:type="gramEnd"/>
+      <w:r>
+        <w:rPr>
+          <w:rFonts w:ascii="Times New Roman" w:eastAsia="Times New Roman" w:hAnsi="Times New Roman" w:cs="Times New Roman"/>
+          <w:sz w:val="24"/>
+        </w:rPr>
+        <w:t>. In its simplest form, the inverted index is a hash map that maps individual words to</w:t>
       </w:r>
       <w:r>
         <w:rPr>
@@ -1134,51 +1560,105 @@
           <w:sz w:val="24"/>
           <w:szCs w:val="24"/>
         </w:rPr>
-        <w:t>(("republic.txt" 4954 104681)</w:t>
-      </w:r>
-    </w:p>
-    <w:p>
-      <w:pPr>
-        <w:pStyle w:val="normal0"/>
-        <w:jc w:val="both"/>
-        <w:rPr>
-          <w:sz w:val="24"/>
-          <w:szCs w:val="24"/>
-        </w:rPr>
-      </w:pPr>
-      <w:r>
-        <w:rPr>
-          <w:rFonts w:ascii="Consolas" w:eastAsia="Consolas" w:hAnsi="Consolas" w:cs="Consolas"/>
-          <w:sz w:val="24"/>
-          <w:szCs w:val="24"/>
-        </w:rPr>
-        <w:t xml:space="preserve"> ("sherlock.txt" 17138 23346 38866 40055 42641)</w:t>
-      </w:r>
-    </w:p>
-    <w:p>
-      <w:pPr>
-        <w:pStyle w:val="normal0"/>
-        <w:jc w:val="both"/>
-        <w:rPr>
-          <w:sz w:val="24"/>
-          <w:szCs w:val="24"/>
-        </w:rPr>
-      </w:pPr>
-      <w:r>
-        <w:rPr>
-          <w:rFonts w:ascii="Consolas" w:eastAsia="Consolas" w:hAnsi="Consolas" w:cs="Consolas"/>
-          <w:sz w:val="24"/>
-          <w:szCs w:val="24"/>
-        </w:rPr>
-        <w:t xml:space="preserve"> ("time.t</w:t>
-      </w:r>
-      <w:r>
-        <w:rPr>
-          <w:rFonts w:ascii="Consolas" w:eastAsia="Consolas" w:hAnsi="Consolas" w:cs="Consolas"/>
-          <w:sz w:val="24"/>
-          <w:szCs w:val="24"/>
-        </w:rPr>
-        <w:t>xt" 31504))</w:t>
+        <w:t>(("</w:t>
+      </w:r>
+      <w:proofErr w:type="gramStart"/>
+      <w:r>
+        <w:rPr>
+          <w:rFonts w:ascii="Consolas" w:eastAsia="Consolas" w:hAnsi="Consolas" w:cs="Consolas"/>
+          <w:sz w:val="24"/>
+          <w:szCs w:val="24"/>
+        </w:rPr>
+        <w:t>republic.txt</w:t>
+      </w:r>
+      <w:proofErr w:type="gramEnd"/>
+      <w:r>
+        <w:rPr>
+          <w:rFonts w:ascii="Consolas" w:eastAsia="Consolas" w:hAnsi="Consolas" w:cs="Consolas"/>
+          <w:sz w:val="24"/>
+          <w:szCs w:val="24"/>
+        </w:rPr>
+        <w:t>" 4954 104681)</w:t>
+      </w:r>
+    </w:p>
+    <w:p>
+      <w:pPr>
+        <w:pStyle w:val="normal0"/>
+        <w:jc w:val="both"/>
+        <w:rPr>
+          <w:sz w:val="24"/>
+          <w:szCs w:val="24"/>
+        </w:rPr>
+      </w:pPr>
+      <w:r>
+        <w:rPr>
+          <w:rFonts w:ascii="Consolas" w:eastAsia="Consolas" w:hAnsi="Consolas" w:cs="Consolas"/>
+          <w:sz w:val="24"/>
+          <w:szCs w:val="24"/>
+        </w:rPr>
+        <w:t xml:space="preserve"> ("</w:t>
+      </w:r>
+      <w:proofErr w:type="gramStart"/>
+      <w:r>
+        <w:rPr>
+          <w:rFonts w:ascii="Consolas" w:eastAsia="Consolas" w:hAnsi="Consolas" w:cs="Consolas"/>
+          <w:sz w:val="24"/>
+          <w:szCs w:val="24"/>
+        </w:rPr>
+        <w:t>sherlock.txt</w:t>
+      </w:r>
+      <w:proofErr w:type="gramEnd"/>
+      <w:r>
+        <w:rPr>
+          <w:rFonts w:ascii="Consolas" w:eastAsia="Consolas" w:hAnsi="Consolas" w:cs="Consolas"/>
+          <w:sz w:val="24"/>
+          <w:szCs w:val="24"/>
+        </w:rPr>
+        <w:t>" 17138 23346 38866 40055 42641)</w:t>
+      </w:r>
+    </w:p>
+    <w:p>
+      <w:pPr>
+        <w:pStyle w:val="normal0"/>
+        <w:jc w:val="both"/>
+        <w:rPr>
+          <w:sz w:val="24"/>
+          <w:szCs w:val="24"/>
+        </w:rPr>
+      </w:pPr>
+      <w:r>
+        <w:rPr>
+          <w:rFonts w:ascii="Consolas" w:eastAsia="Consolas" w:hAnsi="Consolas" w:cs="Consolas"/>
+          <w:sz w:val="24"/>
+          <w:szCs w:val="24"/>
+        </w:rPr>
+        <w:t xml:space="preserve"> ("</w:t>
+      </w:r>
+      <w:proofErr w:type="gramStart"/>
+      <w:r>
+        <w:rPr>
+          <w:rFonts w:ascii="Consolas" w:eastAsia="Consolas" w:hAnsi="Consolas" w:cs="Consolas"/>
+          <w:sz w:val="24"/>
+          <w:szCs w:val="24"/>
+        </w:rPr>
+        <w:t>time.t</w:t>
+      </w:r>
+      <w:r>
+        <w:rPr>
+          <w:rFonts w:ascii="Consolas" w:eastAsia="Consolas" w:hAnsi="Consolas" w:cs="Consolas"/>
+          <w:sz w:val="24"/>
+          <w:szCs w:val="24"/>
+        </w:rPr>
+        <w:t>xt</w:t>
+      </w:r>
+      <w:proofErr w:type="gramEnd"/>
+      <w:r>
+        <w:rPr>
+          <w:rFonts w:ascii="Consolas" w:eastAsia="Consolas" w:hAnsi="Consolas" w:cs="Consolas"/>
+          <w:sz w:val="24"/>
+          <w:szCs w:val="24"/>
+        </w:rPr>
+        <w:t>" 31504))</w:t>
       </w:r>
     </w:p>
     <w:p>
@@ -1373,7 +1853,23 @@
           <w:rFonts w:ascii="Times New Roman" w:eastAsia="Times New Roman" w:hAnsi="Times New Roman" w:cs="Times New Roman"/>
           <w:sz w:val="24"/>
         </w:rPr>
-        <w:t xml:space="preserve">Basic searches include the single keyword search, multiple keyword search, and phrasal search. In addition, as part of the phrasal search, there is a functionality under the hood that allows for searching two words and specifying the </w:t>
+        <w:t xml:space="preserve">Basic searches include the single keyword search, multiple keyword search, and phrasal search. In addition, as part of the phrasal search, there is </w:t>
+      </w:r>
+      <w:proofErr w:type="gramStart"/>
+      <w:r>
+        <w:rPr>
+          <w:rFonts w:ascii="Times New Roman" w:eastAsia="Times New Roman" w:hAnsi="Times New Roman" w:cs="Times New Roman"/>
+          <w:sz w:val="24"/>
+        </w:rPr>
+        <w:t>a functionality</w:t>
+      </w:r>
+      <w:proofErr w:type="gramEnd"/>
+      <w:r>
+        <w:rPr>
+          <w:rFonts w:ascii="Times New Roman" w:eastAsia="Times New Roman" w:hAnsi="Times New Roman" w:cs="Times New Roman"/>
+          <w:sz w:val="24"/>
+        </w:rPr>
+        <w:t xml:space="preserve"> under the hood that allows for searching two words and specifying the </w:t>
       </w:r>
       <w:r>
         <w:rPr>
@@ -1416,7 +1912,25 @@
           <w:sz w:val="24"/>
           <w:szCs w:val="24"/>
         </w:rPr>
-        <w:t xml:space="preserve">(define search (make-generic-operator 1 'search))                                  </w:t>
+        <w:t>(</w:t>
+      </w:r>
+      <w:proofErr w:type="gramStart"/>
+      <w:r>
+        <w:rPr>
+          <w:rFonts w:ascii="Consolas" w:eastAsia="Consolas" w:hAnsi="Consolas" w:cs="Consolas"/>
+          <w:sz w:val="24"/>
+          <w:szCs w:val="24"/>
+        </w:rPr>
+        <w:t>define</w:t>
+      </w:r>
+      <w:proofErr w:type="gramEnd"/>
+      <w:r>
+        <w:rPr>
+          <w:rFonts w:ascii="Consolas" w:eastAsia="Consolas" w:hAnsi="Consolas" w:cs="Consolas"/>
+          <w:sz w:val="24"/>
+          <w:szCs w:val="24"/>
+        </w:rPr>
+        <w:t xml:space="preserve"> search (make-generic-operator 1 'search))                                  </w:t>
       </w:r>
       <w:r>
         <w:rPr>
@@ -1442,43 +1956,157 @@
           <w:sz w:val="24"/>
           <w:szCs w:val="24"/>
         </w:rPr>
-        <w:t>(defhandler search s:keyword word?)</w:t>
-      </w:r>
-    </w:p>
-    <w:p>
-      <w:pPr>
-        <w:pStyle w:val="normal0"/>
-        <w:jc w:val="both"/>
-        <w:rPr>
-          <w:sz w:val="24"/>
-          <w:szCs w:val="24"/>
-        </w:rPr>
-      </w:pPr>
-      <w:r>
-        <w:rPr>
-          <w:rFonts w:ascii="Consolas" w:eastAsia="Consolas" w:hAnsi="Consolas" w:cs="Consolas"/>
-          <w:sz w:val="24"/>
-          <w:szCs w:val="24"/>
-        </w:rPr>
-        <w:t>(defhandler search s:keywords words?)</w:t>
-      </w:r>
-    </w:p>
-    <w:p>
-      <w:pPr>
-        <w:pStyle w:val="normal0"/>
-        <w:jc w:val="both"/>
-        <w:rPr>
-          <w:sz w:val="24"/>
-          <w:szCs w:val="24"/>
-        </w:rPr>
-      </w:pPr>
-      <w:r>
-        <w:rPr>
-          <w:rFonts w:ascii="Consolas" w:eastAsia="Consolas" w:hAnsi="Consolas" w:cs="Consolas"/>
-          <w:sz w:val="24"/>
-          <w:szCs w:val="24"/>
-        </w:rPr>
-        <w:t>(defhandler search s:phrase phrase?)</w:t>
+        <w:t>(</w:t>
+      </w:r>
+      <w:proofErr w:type="spellStart"/>
+      <w:proofErr w:type="gramStart"/>
+      <w:r>
+        <w:rPr>
+          <w:rFonts w:ascii="Consolas" w:eastAsia="Consolas" w:hAnsi="Consolas" w:cs="Consolas"/>
+          <w:sz w:val="24"/>
+          <w:szCs w:val="24"/>
+        </w:rPr>
+        <w:t>defhandler</w:t>
+      </w:r>
+      <w:proofErr w:type="spellEnd"/>
+      <w:proofErr w:type="gramEnd"/>
+      <w:r>
+        <w:rPr>
+          <w:rFonts w:ascii="Consolas" w:eastAsia="Consolas" w:hAnsi="Consolas" w:cs="Consolas"/>
+          <w:sz w:val="24"/>
+          <w:szCs w:val="24"/>
+        </w:rPr>
+        <w:t xml:space="preserve"> search </w:t>
+      </w:r>
+      <w:proofErr w:type="spellStart"/>
+      <w:r>
+        <w:rPr>
+          <w:rFonts w:ascii="Consolas" w:eastAsia="Consolas" w:hAnsi="Consolas" w:cs="Consolas"/>
+          <w:sz w:val="24"/>
+          <w:szCs w:val="24"/>
+        </w:rPr>
+        <w:t>s:keyword</w:t>
+      </w:r>
+      <w:proofErr w:type="spellEnd"/>
+      <w:r>
+        <w:rPr>
+          <w:rFonts w:ascii="Consolas" w:eastAsia="Consolas" w:hAnsi="Consolas" w:cs="Consolas"/>
+          <w:sz w:val="24"/>
+          <w:szCs w:val="24"/>
+        </w:rPr>
+        <w:t xml:space="preserve"> word?)</w:t>
+      </w:r>
+    </w:p>
+    <w:p>
+      <w:pPr>
+        <w:pStyle w:val="normal0"/>
+        <w:jc w:val="both"/>
+        <w:rPr>
+          <w:sz w:val="24"/>
+          <w:szCs w:val="24"/>
+        </w:rPr>
+      </w:pPr>
+      <w:r>
+        <w:rPr>
+          <w:rFonts w:ascii="Consolas" w:eastAsia="Consolas" w:hAnsi="Consolas" w:cs="Consolas"/>
+          <w:sz w:val="24"/>
+          <w:szCs w:val="24"/>
+        </w:rPr>
+        <w:t>(</w:t>
+      </w:r>
+      <w:proofErr w:type="spellStart"/>
+      <w:proofErr w:type="gramStart"/>
+      <w:r>
+        <w:rPr>
+          <w:rFonts w:ascii="Consolas" w:eastAsia="Consolas" w:hAnsi="Consolas" w:cs="Consolas"/>
+          <w:sz w:val="24"/>
+          <w:szCs w:val="24"/>
+        </w:rPr>
+        <w:t>defhandler</w:t>
+      </w:r>
+      <w:proofErr w:type="spellEnd"/>
+      <w:proofErr w:type="gramEnd"/>
+      <w:r>
+        <w:rPr>
+          <w:rFonts w:ascii="Consolas" w:eastAsia="Consolas" w:hAnsi="Consolas" w:cs="Consolas"/>
+          <w:sz w:val="24"/>
+          <w:szCs w:val="24"/>
+        </w:rPr>
+        <w:t xml:space="preserve"> search </w:t>
+      </w:r>
+      <w:proofErr w:type="spellStart"/>
+      <w:r>
+        <w:rPr>
+          <w:rFonts w:ascii="Consolas" w:eastAsia="Consolas" w:hAnsi="Consolas" w:cs="Consolas"/>
+          <w:sz w:val="24"/>
+          <w:szCs w:val="24"/>
+        </w:rPr>
+        <w:t>s:keywords</w:t>
+      </w:r>
+      <w:proofErr w:type="spellEnd"/>
+      <w:r>
+        <w:rPr>
+          <w:rFonts w:ascii="Consolas" w:eastAsia="Consolas" w:hAnsi="Consolas" w:cs="Consolas"/>
+          <w:sz w:val="24"/>
+          <w:szCs w:val="24"/>
+        </w:rPr>
+        <w:t xml:space="preserve"> words?)</w:t>
+      </w:r>
+    </w:p>
+    <w:p>
+      <w:pPr>
+        <w:pStyle w:val="normal0"/>
+        <w:jc w:val="both"/>
+        <w:rPr>
+          <w:sz w:val="24"/>
+          <w:szCs w:val="24"/>
+        </w:rPr>
+      </w:pPr>
+      <w:r>
+        <w:rPr>
+          <w:rFonts w:ascii="Consolas" w:eastAsia="Consolas" w:hAnsi="Consolas" w:cs="Consolas"/>
+          <w:sz w:val="24"/>
+          <w:szCs w:val="24"/>
+        </w:rPr>
+        <w:t>(</w:t>
+      </w:r>
+      <w:proofErr w:type="spellStart"/>
+      <w:proofErr w:type="gramStart"/>
+      <w:r>
+        <w:rPr>
+          <w:rFonts w:ascii="Consolas" w:eastAsia="Consolas" w:hAnsi="Consolas" w:cs="Consolas"/>
+          <w:sz w:val="24"/>
+          <w:szCs w:val="24"/>
+        </w:rPr>
+        <w:t>defhandler</w:t>
+      </w:r>
+      <w:proofErr w:type="spellEnd"/>
+      <w:proofErr w:type="gramEnd"/>
+      <w:r>
+        <w:rPr>
+          <w:rFonts w:ascii="Consolas" w:eastAsia="Consolas" w:hAnsi="Consolas" w:cs="Consolas"/>
+          <w:sz w:val="24"/>
+          <w:szCs w:val="24"/>
+        </w:rPr>
+        <w:t xml:space="preserve"> search </w:t>
+      </w:r>
+      <w:proofErr w:type="spellStart"/>
+      <w:r>
+        <w:rPr>
+          <w:rFonts w:ascii="Consolas" w:eastAsia="Consolas" w:hAnsi="Consolas" w:cs="Consolas"/>
+          <w:sz w:val="24"/>
+          <w:szCs w:val="24"/>
+        </w:rPr>
+        <w:t>s:phrase</w:t>
+      </w:r>
+      <w:proofErr w:type="spellEnd"/>
+      <w:r>
+        <w:rPr>
+          <w:rFonts w:ascii="Consolas" w:eastAsia="Consolas" w:hAnsi="Consolas" w:cs="Consolas"/>
+          <w:sz w:val="24"/>
+          <w:szCs w:val="24"/>
+        </w:rPr>
+        <w:t xml:space="preserve"> phrase?)</w:t>
       </w:r>
     </w:p>
     <w:p>
@@ -1544,6 +2172,7 @@
           <w:szCs w:val="24"/>
         </w:rPr>
       </w:pPr>
+      <w:proofErr w:type="gramStart"/>
       <w:r>
         <w:rPr>
           <w:rFonts w:ascii="Times New Roman" w:eastAsia="Times New Roman" w:hAnsi="Times New Roman" w:cs="Times New Roman"/>
@@ -1552,8 +2181,9 @@
           <w:szCs w:val="24"/>
         </w:rPr>
         <w:lastRenderedPageBreak/>
-        <w:t xml:space="preserve">single-keyword searches: returns documents exact matches </w:t>
-      </w:r>
+        <w:t>single</w:t>
+      </w:r>
+      <w:proofErr w:type="gramEnd"/>
       <w:r>
         <w:rPr>
           <w:rFonts w:ascii="Times New Roman" w:eastAsia="Times New Roman" w:hAnsi="Times New Roman" w:cs="Times New Roman"/>
@@ -1561,6 +2191,15 @@
           <w:sz w:val="24"/>
           <w:szCs w:val="24"/>
         </w:rPr>
+        <w:t xml:space="preserve">-keyword searches: returns documents exact matches </w:t>
+      </w:r>
+      <w:r>
+        <w:rPr>
+          <w:rFonts w:ascii="Times New Roman" w:eastAsia="Times New Roman" w:hAnsi="Times New Roman" w:cs="Times New Roman"/>
+          <w:i/>
+          <w:sz w:val="24"/>
+          <w:szCs w:val="24"/>
+        </w:rPr>
         <w:t>to the input keyword</w:t>
       </w:r>
     </w:p>
@@ -1579,71 +2218,163 @@
           <w:sz w:val="24"/>
           <w:szCs w:val="24"/>
         </w:rPr>
-        <w:t>(s:rank (search "courage"))</w:t>
-      </w:r>
-    </w:p>
-    <w:p>
-      <w:pPr>
-        <w:pStyle w:val="normal0"/>
-        <w:jc w:val="both"/>
-        <w:rPr>
-          <w:sz w:val="24"/>
-          <w:szCs w:val="24"/>
-        </w:rPr>
-      </w:pPr>
-      <w:r>
-        <w:rPr>
-          <w:rFonts w:ascii="Consolas" w:eastAsia="Consolas" w:hAnsi="Consolas" w:cs="Consolas"/>
-          <w:sz w:val="24"/>
-          <w:szCs w:val="24"/>
-        </w:rPr>
-        <w:t>;(("republic.txt" . 14) ("paradise.txt" . 4) ("time.txt" . 3))</w:t>
-      </w:r>
-    </w:p>
-    <w:p>
-      <w:pPr>
-        <w:pStyle w:val="normal0"/>
-        <w:jc w:val="both"/>
-        <w:rPr>
-          <w:sz w:val="24"/>
-          <w:szCs w:val="24"/>
-        </w:rPr>
-      </w:pPr>
-    </w:p>
-    <w:p>
-      <w:pPr>
-        <w:pStyle w:val="normal0"/>
-        <w:jc w:val="both"/>
-        <w:rPr>
-          <w:sz w:val="24"/>
-          <w:szCs w:val="24"/>
-        </w:rPr>
-      </w:pPr>
-      <w:r>
-        <w:rPr>
-          <w:rFonts w:ascii="Consolas" w:eastAsia="Consolas" w:hAnsi="Consolas" w:cs="Consolas"/>
-          <w:sz w:val="24"/>
-          <w:szCs w:val="24"/>
-        </w:rPr>
-        <w:t>(s:rank (search "righteousness"))</w:t>
-      </w:r>
-    </w:p>
-    <w:p>
-      <w:pPr>
-        <w:pStyle w:val="normal0"/>
-        <w:jc w:val="both"/>
-        <w:rPr>
-          <w:sz w:val="24"/>
-          <w:szCs w:val="24"/>
-        </w:rPr>
-      </w:pPr>
-      <w:r>
-        <w:rPr>
-          <w:rFonts w:ascii="Consolas" w:eastAsia="Consolas" w:hAnsi="Consolas" w:cs="Consolas"/>
-          <w:sz w:val="24"/>
-          <w:szCs w:val="24"/>
-        </w:rPr>
-        <w:t>;(("paradise.txt" . 2) ("republic.txt" . 1))</w:t>
+        <w:t>(</w:t>
+      </w:r>
+      <w:proofErr w:type="spellStart"/>
+      <w:proofErr w:type="gramStart"/>
+      <w:r>
+        <w:rPr>
+          <w:rFonts w:ascii="Consolas" w:eastAsia="Consolas" w:hAnsi="Consolas" w:cs="Consolas"/>
+          <w:sz w:val="24"/>
+          <w:szCs w:val="24"/>
+        </w:rPr>
+        <w:t>s</w:t>
+      </w:r>
+      <w:proofErr w:type="gramEnd"/>
+      <w:r>
+        <w:rPr>
+          <w:rFonts w:ascii="Consolas" w:eastAsia="Consolas" w:hAnsi="Consolas" w:cs="Consolas"/>
+          <w:sz w:val="24"/>
+          <w:szCs w:val="24"/>
+        </w:rPr>
+        <w:t>:rank</w:t>
+      </w:r>
+      <w:proofErr w:type="spellEnd"/>
+      <w:r>
+        <w:rPr>
+          <w:rFonts w:ascii="Consolas" w:eastAsia="Consolas" w:hAnsi="Consolas" w:cs="Consolas"/>
+          <w:sz w:val="24"/>
+          <w:szCs w:val="24"/>
+        </w:rPr>
+        <w:t xml:space="preserve"> (search "courage"))</w:t>
+      </w:r>
+    </w:p>
+    <w:p>
+      <w:pPr>
+        <w:pStyle w:val="normal0"/>
+        <w:jc w:val="both"/>
+        <w:rPr>
+          <w:sz w:val="24"/>
+          <w:szCs w:val="24"/>
+        </w:rPr>
+      </w:pPr>
+      <w:r>
+        <w:rPr>
+          <w:rFonts w:ascii="Consolas" w:eastAsia="Consolas" w:hAnsi="Consolas" w:cs="Consolas"/>
+          <w:sz w:val="24"/>
+          <w:szCs w:val="24"/>
+        </w:rPr>
+        <w:t>;(("</w:t>
+      </w:r>
+      <w:proofErr w:type="gramStart"/>
+      <w:r>
+        <w:rPr>
+          <w:rFonts w:ascii="Consolas" w:eastAsia="Consolas" w:hAnsi="Consolas" w:cs="Consolas"/>
+          <w:sz w:val="24"/>
+          <w:szCs w:val="24"/>
+        </w:rPr>
+        <w:t>republic.txt</w:t>
+      </w:r>
+      <w:proofErr w:type="gramEnd"/>
+      <w:r>
+        <w:rPr>
+          <w:rFonts w:ascii="Consolas" w:eastAsia="Consolas" w:hAnsi="Consolas" w:cs="Consolas"/>
+          <w:sz w:val="24"/>
+          <w:szCs w:val="24"/>
+        </w:rPr>
+        <w:t>" . 14) ("paradise.txt" . 4) ("time.txt" . 3))</w:t>
+      </w:r>
+    </w:p>
+    <w:p>
+      <w:pPr>
+        <w:pStyle w:val="normal0"/>
+        <w:jc w:val="both"/>
+        <w:rPr>
+          <w:sz w:val="24"/>
+          <w:szCs w:val="24"/>
+        </w:rPr>
+      </w:pPr>
+    </w:p>
+    <w:p>
+      <w:pPr>
+        <w:pStyle w:val="normal0"/>
+        <w:jc w:val="both"/>
+        <w:rPr>
+          <w:sz w:val="24"/>
+          <w:szCs w:val="24"/>
+        </w:rPr>
+      </w:pPr>
+      <w:r>
+        <w:rPr>
+          <w:rFonts w:ascii="Consolas" w:eastAsia="Consolas" w:hAnsi="Consolas" w:cs="Consolas"/>
+          <w:sz w:val="24"/>
+          <w:szCs w:val="24"/>
+        </w:rPr>
+        <w:t>(</w:t>
+      </w:r>
+      <w:proofErr w:type="spellStart"/>
+      <w:proofErr w:type="gramStart"/>
+      <w:r>
+        <w:rPr>
+          <w:rFonts w:ascii="Consolas" w:eastAsia="Consolas" w:hAnsi="Consolas" w:cs="Consolas"/>
+          <w:sz w:val="24"/>
+          <w:szCs w:val="24"/>
+        </w:rPr>
+        <w:t>s</w:t>
+      </w:r>
+      <w:proofErr w:type="gramEnd"/>
+      <w:r>
+        <w:rPr>
+          <w:rFonts w:ascii="Consolas" w:eastAsia="Consolas" w:hAnsi="Consolas" w:cs="Consolas"/>
+          <w:sz w:val="24"/>
+          <w:szCs w:val="24"/>
+        </w:rPr>
+        <w:t>:rank</w:t>
+      </w:r>
+      <w:proofErr w:type="spellEnd"/>
+      <w:r>
+        <w:rPr>
+          <w:rFonts w:ascii="Consolas" w:eastAsia="Consolas" w:hAnsi="Consolas" w:cs="Consolas"/>
+          <w:sz w:val="24"/>
+          <w:szCs w:val="24"/>
+        </w:rPr>
+        <w:t xml:space="preserve"> (search "righteousness"))</w:t>
+      </w:r>
+    </w:p>
+    <w:p>
+      <w:pPr>
+        <w:pStyle w:val="normal0"/>
+        <w:jc w:val="both"/>
+        <w:rPr>
+          <w:sz w:val="24"/>
+          <w:szCs w:val="24"/>
+        </w:rPr>
+      </w:pPr>
+      <w:r>
+        <w:rPr>
+          <w:rFonts w:ascii="Consolas" w:eastAsia="Consolas" w:hAnsi="Consolas" w:cs="Consolas"/>
+          <w:sz w:val="24"/>
+          <w:szCs w:val="24"/>
+        </w:rPr>
+        <w:t>;(("</w:t>
+      </w:r>
+      <w:proofErr w:type="gramStart"/>
+      <w:r>
+        <w:rPr>
+          <w:rFonts w:ascii="Consolas" w:eastAsia="Consolas" w:hAnsi="Consolas" w:cs="Consolas"/>
+          <w:sz w:val="24"/>
+          <w:szCs w:val="24"/>
+        </w:rPr>
+        <w:t>paradise.txt</w:t>
+      </w:r>
+      <w:proofErr w:type="gramEnd"/>
+      <w:r>
+        <w:rPr>
+          <w:rFonts w:ascii="Consolas" w:eastAsia="Consolas" w:hAnsi="Consolas" w:cs="Consolas"/>
+          <w:sz w:val="24"/>
+          <w:szCs w:val="24"/>
+        </w:rPr>
+        <w:t>" . 2) ("republic.txt" . 1))</w:t>
       </w:r>
     </w:p>
     <w:p>
@@ -1679,46 +2410,93 @@
           <w:sz w:val="24"/>
           <w:szCs w:val="24"/>
         </w:rPr>
-        <w:t>(s:rank (search "virtue"))</w:t>
-      </w:r>
-    </w:p>
-    <w:p>
-      <w:pPr>
-        <w:pStyle w:val="normal0"/>
-        <w:jc w:val="both"/>
-        <w:rPr>
-          <w:sz w:val="24"/>
-          <w:szCs w:val="24"/>
-        </w:rPr>
-      </w:pPr>
-      <w:r>
-        <w:rPr>
-          <w:rFonts w:ascii="Consolas" w:eastAsia="Consolas" w:hAnsi="Consolas" w:cs="Consolas"/>
-          <w:sz w:val="24"/>
-          <w:szCs w:val="24"/>
-        </w:rPr>
-        <w:t>;(("republic.txt" . 48) ("time.txt" . 1))</w:t>
-      </w:r>
-    </w:p>
-    <w:p>
-      <w:pPr>
-        <w:pStyle w:val="normal0"/>
-        <w:jc w:val="both"/>
-        <w:rPr>
-          <w:sz w:val="24"/>
-          <w:szCs w:val="24"/>
-        </w:rPr>
-      </w:pPr>
-    </w:p>
-    <w:p>
-      <w:pPr>
-        <w:pStyle w:val="normal0"/>
-        <w:jc w:val="both"/>
-        <w:rPr>
-          <w:sz w:val="24"/>
-          <w:szCs w:val="24"/>
-        </w:rPr>
-      </w:pPr>
+        <w:t>(</w:t>
+      </w:r>
+      <w:proofErr w:type="spellStart"/>
+      <w:proofErr w:type="gramStart"/>
+      <w:r>
+        <w:rPr>
+          <w:rFonts w:ascii="Consolas" w:eastAsia="Consolas" w:hAnsi="Consolas" w:cs="Consolas"/>
+          <w:sz w:val="24"/>
+          <w:szCs w:val="24"/>
+        </w:rPr>
+        <w:t>s</w:t>
+      </w:r>
+      <w:proofErr w:type="gramEnd"/>
+      <w:r>
+        <w:rPr>
+          <w:rFonts w:ascii="Consolas" w:eastAsia="Consolas" w:hAnsi="Consolas" w:cs="Consolas"/>
+          <w:sz w:val="24"/>
+          <w:szCs w:val="24"/>
+        </w:rPr>
+        <w:t>:rank</w:t>
+      </w:r>
+      <w:proofErr w:type="spellEnd"/>
+      <w:r>
+        <w:rPr>
+          <w:rFonts w:ascii="Consolas" w:eastAsia="Consolas" w:hAnsi="Consolas" w:cs="Consolas"/>
+          <w:sz w:val="24"/>
+          <w:szCs w:val="24"/>
+        </w:rPr>
+        <w:t xml:space="preserve"> (search "virtue"))</w:t>
+      </w:r>
+    </w:p>
+    <w:p>
+      <w:pPr>
+        <w:pStyle w:val="normal0"/>
+        <w:jc w:val="both"/>
+        <w:rPr>
+          <w:sz w:val="24"/>
+          <w:szCs w:val="24"/>
+        </w:rPr>
+      </w:pPr>
+      <w:r>
+        <w:rPr>
+          <w:rFonts w:ascii="Consolas" w:eastAsia="Consolas" w:hAnsi="Consolas" w:cs="Consolas"/>
+          <w:sz w:val="24"/>
+          <w:szCs w:val="24"/>
+        </w:rPr>
+        <w:t>;(("</w:t>
+      </w:r>
+      <w:proofErr w:type="gramStart"/>
+      <w:r>
+        <w:rPr>
+          <w:rFonts w:ascii="Consolas" w:eastAsia="Consolas" w:hAnsi="Consolas" w:cs="Consolas"/>
+          <w:sz w:val="24"/>
+          <w:szCs w:val="24"/>
+        </w:rPr>
+        <w:t>republic.txt</w:t>
+      </w:r>
+      <w:proofErr w:type="gramEnd"/>
+      <w:r>
+        <w:rPr>
+          <w:rFonts w:ascii="Consolas" w:eastAsia="Consolas" w:hAnsi="Consolas" w:cs="Consolas"/>
+          <w:sz w:val="24"/>
+          <w:szCs w:val="24"/>
+        </w:rPr>
+        <w:t>" . 48) ("time.txt" . 1))</w:t>
+      </w:r>
+    </w:p>
+    <w:p>
+      <w:pPr>
+        <w:pStyle w:val="normal0"/>
+        <w:jc w:val="both"/>
+        <w:rPr>
+          <w:sz w:val="24"/>
+          <w:szCs w:val="24"/>
+        </w:rPr>
+      </w:pPr>
+    </w:p>
+    <w:p>
+      <w:pPr>
+        <w:pStyle w:val="normal0"/>
+        <w:jc w:val="both"/>
+        <w:rPr>
+          <w:sz w:val="24"/>
+          <w:szCs w:val="24"/>
+        </w:rPr>
+      </w:pPr>
+      <w:proofErr w:type="gramStart"/>
       <w:r>
         <w:rPr>
           <w:rFonts w:ascii="Times New Roman" w:eastAsia="Times New Roman" w:hAnsi="Times New Roman" w:cs="Times New Roman"/>
@@ -1726,25 +2504,63 @@
           <w:sz w:val="24"/>
           <w:szCs w:val="24"/>
         </w:rPr>
-        <w:t>multiple-keyword search: returns documents exactly matching any of the input keywords</w:t>
-      </w:r>
-    </w:p>
-    <w:p>
-      <w:pPr>
-        <w:pStyle w:val="normal0"/>
-        <w:jc w:val="both"/>
-        <w:rPr>
-          <w:sz w:val="24"/>
-          <w:szCs w:val="24"/>
-        </w:rPr>
-      </w:pPr>
-      <w:r>
-        <w:rPr>
-          <w:rFonts w:ascii="Consolas" w:eastAsia="Consolas" w:hAnsi="Consolas" w:cs="Consolas"/>
-          <w:sz w:val="24"/>
-          <w:szCs w:val="24"/>
-        </w:rPr>
-        <w:t>(s:rank (searc</w:t>
+        <w:t>multiple</w:t>
+      </w:r>
+      <w:proofErr w:type="gramEnd"/>
+      <w:r>
+        <w:rPr>
+          <w:rFonts w:ascii="Times New Roman" w:eastAsia="Times New Roman" w:hAnsi="Times New Roman" w:cs="Times New Roman"/>
+          <w:i/>
+          <w:sz w:val="24"/>
+          <w:szCs w:val="24"/>
+        </w:rPr>
+        <w:t>-keyword search: returns documents exactly matching any of the input keywords</w:t>
+      </w:r>
+    </w:p>
+    <w:p>
+      <w:pPr>
+        <w:pStyle w:val="normal0"/>
+        <w:jc w:val="both"/>
+        <w:rPr>
+          <w:sz w:val="24"/>
+          <w:szCs w:val="24"/>
+        </w:rPr>
+      </w:pPr>
+      <w:r>
+        <w:rPr>
+          <w:rFonts w:ascii="Consolas" w:eastAsia="Consolas" w:hAnsi="Consolas" w:cs="Consolas"/>
+          <w:sz w:val="24"/>
+          <w:szCs w:val="24"/>
+        </w:rPr>
+        <w:t>(</w:t>
+      </w:r>
+      <w:proofErr w:type="spellStart"/>
+      <w:proofErr w:type="gramStart"/>
+      <w:r>
+        <w:rPr>
+          <w:rFonts w:ascii="Consolas" w:eastAsia="Consolas" w:hAnsi="Consolas" w:cs="Consolas"/>
+          <w:sz w:val="24"/>
+          <w:szCs w:val="24"/>
+        </w:rPr>
+        <w:t>s</w:t>
+      </w:r>
+      <w:proofErr w:type="gramEnd"/>
+      <w:r>
+        <w:rPr>
+          <w:rFonts w:ascii="Consolas" w:eastAsia="Consolas" w:hAnsi="Consolas" w:cs="Consolas"/>
+          <w:sz w:val="24"/>
+          <w:szCs w:val="24"/>
+        </w:rPr>
+        <w:t>:rank</w:t>
+      </w:r>
+      <w:proofErr w:type="spellEnd"/>
+      <w:r>
+        <w:rPr>
+          <w:rFonts w:ascii="Consolas" w:eastAsia="Consolas" w:hAnsi="Consolas" w:cs="Consolas"/>
+          <w:sz w:val="24"/>
+          <w:szCs w:val="24"/>
+        </w:rPr>
+        <w:t xml:space="preserve"> (searc</w:t>
       </w:r>
       <w:r>
         <w:rPr>
@@ -1770,40 +2586,93 @@
           <w:sz w:val="24"/>
           <w:szCs w:val="24"/>
         </w:rPr>
-        <w:t>;(("republic.txt" . 63) ("paradise.txt" . 6) ("time.txt" . 4))</w:t>
-      </w:r>
-    </w:p>
-    <w:p>
-      <w:pPr>
-        <w:pStyle w:val="normal0"/>
-        <w:jc w:val="both"/>
-      </w:pPr>
-    </w:p>
-    <w:p>
-      <w:pPr>
-        <w:pStyle w:val="normal0"/>
-        <w:jc w:val="both"/>
-      </w:pPr>
+        <w:t>;(("</w:t>
+      </w:r>
+      <w:proofErr w:type="gramStart"/>
+      <w:r>
+        <w:rPr>
+          <w:rFonts w:ascii="Consolas" w:eastAsia="Consolas" w:hAnsi="Consolas" w:cs="Consolas"/>
+          <w:sz w:val="24"/>
+          <w:szCs w:val="24"/>
+        </w:rPr>
+        <w:t>republic.txt</w:t>
+      </w:r>
+      <w:proofErr w:type="gramEnd"/>
+      <w:r>
+        <w:rPr>
+          <w:rFonts w:ascii="Consolas" w:eastAsia="Consolas" w:hAnsi="Consolas" w:cs="Consolas"/>
+          <w:sz w:val="24"/>
+          <w:szCs w:val="24"/>
+        </w:rPr>
+        <w:t>" . 63) ("paradise.txt" . 6) ("time.txt" . 4))</w:t>
+      </w:r>
+    </w:p>
+    <w:p>
+      <w:pPr>
+        <w:pStyle w:val="normal0"/>
+        <w:jc w:val="both"/>
+      </w:pPr>
+    </w:p>
+    <w:p>
+      <w:pPr>
+        <w:pStyle w:val="normal0"/>
+        <w:jc w:val="both"/>
+      </w:pPr>
+      <w:proofErr w:type="gramStart"/>
       <w:r>
         <w:rPr>
           <w:rFonts w:ascii="Times New Roman" w:eastAsia="Times New Roman" w:hAnsi="Times New Roman" w:cs="Times New Roman"/>
           <w:i/>
           <w:sz w:val="24"/>
         </w:rPr>
-        <w:t>phrasal search: returns documents exactly matching the input phrase</w:t>
-      </w:r>
-    </w:p>
-    <w:p>
-      <w:pPr>
-        <w:pStyle w:val="normal0"/>
-        <w:jc w:val="both"/>
-      </w:pPr>
-      <w:r>
-        <w:rPr>
-          <w:rFonts w:ascii="Consolas" w:eastAsia="Consolas" w:hAnsi="Consolas" w:cs="Consolas"/>
-          <w:sz w:val="24"/>
-        </w:rPr>
-        <w:t xml:space="preserve">(s:rank (search "a box"))                                               </w:t>
+        <w:t>phrasal</w:t>
+      </w:r>
+      <w:proofErr w:type="gramEnd"/>
+      <w:r>
+        <w:rPr>
+          <w:rFonts w:ascii="Times New Roman" w:eastAsia="Times New Roman" w:hAnsi="Times New Roman" w:cs="Times New Roman"/>
+          <w:i/>
+          <w:sz w:val="24"/>
+        </w:rPr>
+        <w:t xml:space="preserve"> search: returns documents exactly matching the input phrase</w:t>
+      </w:r>
+    </w:p>
+    <w:p>
+      <w:pPr>
+        <w:pStyle w:val="normal0"/>
+        <w:jc w:val="both"/>
+      </w:pPr>
+      <w:r>
+        <w:rPr>
+          <w:rFonts w:ascii="Consolas" w:eastAsia="Consolas" w:hAnsi="Consolas" w:cs="Consolas"/>
+          <w:sz w:val="24"/>
+        </w:rPr>
+        <w:t>(</w:t>
+      </w:r>
+      <w:proofErr w:type="spellStart"/>
+      <w:proofErr w:type="gramStart"/>
+      <w:r>
+        <w:rPr>
+          <w:rFonts w:ascii="Consolas" w:eastAsia="Consolas" w:hAnsi="Consolas" w:cs="Consolas"/>
+          <w:sz w:val="24"/>
+        </w:rPr>
+        <w:t>s</w:t>
+      </w:r>
+      <w:proofErr w:type="gramEnd"/>
+      <w:r>
+        <w:rPr>
+          <w:rFonts w:ascii="Consolas" w:eastAsia="Consolas" w:hAnsi="Consolas" w:cs="Consolas"/>
+          <w:sz w:val="24"/>
+        </w:rPr>
+        <w:t>:rank</w:t>
+      </w:r>
+      <w:proofErr w:type="spellEnd"/>
+      <w:r>
+        <w:rPr>
+          <w:rFonts w:ascii="Consolas" w:eastAsia="Consolas" w:hAnsi="Consolas" w:cs="Consolas"/>
+          <w:sz w:val="24"/>
+        </w:rPr>
+        <w:t xml:space="preserve"> (search "a box"))                                               </w:t>
       </w:r>
     </w:p>
     <w:p>
@@ -1818,12 +2687,21 @@
         </w:rPr>
         <w:t>;(("</w:t>
       </w:r>
-      <w:r>
-        <w:rPr>
-          <w:rFonts w:ascii="Consolas" w:eastAsia="Consolas" w:hAnsi="Consolas" w:cs="Consolas"/>
-          <w:sz w:val="24"/>
-        </w:rPr>
-        <w:t>alice.txt" . 2) ("sherlock.txt" . 2) ("time.txt" . 1))</w:t>
+      <w:proofErr w:type="gramStart"/>
+      <w:r>
+        <w:rPr>
+          <w:rFonts w:ascii="Consolas" w:eastAsia="Consolas" w:hAnsi="Consolas" w:cs="Consolas"/>
+          <w:sz w:val="24"/>
+        </w:rPr>
+        <w:t>alice.txt</w:t>
+      </w:r>
+      <w:proofErr w:type="gramEnd"/>
+      <w:r>
+        <w:rPr>
+          <w:rFonts w:ascii="Consolas" w:eastAsia="Consolas" w:hAnsi="Consolas" w:cs="Consolas"/>
+          <w:sz w:val="24"/>
+        </w:rPr>
+        <w:t>" . 2) ("sherlock.txt" . 2) ("time.txt" . 1))</w:t>
       </w:r>
     </w:p>
     <w:p>
@@ -1849,15 +2727,51 @@
           <w:rFonts w:ascii="Times New Roman" w:eastAsia="Times New Roman" w:hAnsi="Times New Roman" w:cs="Times New Roman"/>
           <w:sz w:val="24"/>
         </w:rPr>
-        <w:t>one of the words. We might make a stricter demand that the keywords all appear in each document. We might string together a series of predicates with boolean operators to find documents matching a very specific set of criteria. These queries of unbounded c</w:t>
-      </w:r>
-      <w:r>
-        <w:rPr>
-          <w:rFonts w:ascii="Times New Roman" w:eastAsia="Times New Roman" w:hAnsi="Times New Roman" w:cs="Times New Roman"/>
-          <w:sz w:val="24"/>
-        </w:rPr>
-        <w:t>omplexity are achieved with set operations on the association lists returned by the inverted index for individual keyword matches in the corpus. After ranking, the results are returned in such a way that the indices to matches are hidden, but before s:rank</w:t>
-      </w:r>
+        <w:t xml:space="preserve">one of the words. We might make a stricter demand that the keywords all appear in each document. We might string together a series of predicates with </w:t>
+      </w:r>
+      <w:proofErr w:type="spellStart"/>
+      <w:proofErr w:type="gramStart"/>
+      <w:r>
+        <w:rPr>
+          <w:rFonts w:ascii="Times New Roman" w:eastAsia="Times New Roman" w:hAnsi="Times New Roman" w:cs="Times New Roman"/>
+          <w:sz w:val="24"/>
+        </w:rPr>
+        <w:t>boolean</w:t>
+      </w:r>
+      <w:proofErr w:type="spellEnd"/>
+      <w:proofErr w:type="gramEnd"/>
+      <w:r>
+        <w:rPr>
+          <w:rFonts w:ascii="Times New Roman" w:eastAsia="Times New Roman" w:hAnsi="Times New Roman" w:cs="Times New Roman"/>
+          <w:sz w:val="24"/>
+        </w:rPr>
+        <w:t xml:space="preserve"> operators to find documents matching a very specific set of criteria. These queries of unbounded c</w:t>
+      </w:r>
+      <w:r>
+        <w:rPr>
+          <w:rFonts w:ascii="Times New Roman" w:eastAsia="Times New Roman" w:hAnsi="Times New Roman" w:cs="Times New Roman"/>
+          <w:sz w:val="24"/>
+        </w:rPr>
+        <w:t xml:space="preserve">omplexity are achieved with set operations on the association lists returned by the inverted index for individual keyword matches in the corpus. After ranking, the results are returned in such a way that the indices to matches are hidden, but before </w:t>
+      </w:r>
+      <w:proofErr w:type="spellStart"/>
+      <w:r>
+        <w:rPr>
+          <w:rFonts w:ascii="Times New Roman" w:eastAsia="Times New Roman" w:hAnsi="Times New Roman" w:cs="Times New Roman"/>
+          <w:sz w:val="24"/>
+        </w:rPr>
+        <w:t>s</w:t>
+      </w:r>
+      <w:proofErr w:type="gramStart"/>
+      <w:r>
+        <w:rPr>
+          <w:rFonts w:ascii="Times New Roman" w:eastAsia="Times New Roman" w:hAnsi="Times New Roman" w:cs="Times New Roman"/>
+          <w:sz w:val="24"/>
+        </w:rPr>
+        <w:t>:rank</w:t>
+      </w:r>
+      <w:proofErr w:type="spellEnd"/>
+      <w:proofErr w:type="gramEnd"/>
       <w:r>
         <w:rPr>
           <w:rFonts w:ascii="Times New Roman" w:eastAsia="Times New Roman" w:hAnsi="Times New Roman" w:cs="Times New Roman"/>
@@ -1910,25 +2824,81 @@
           <w:sz w:val="24"/>
           <w:szCs w:val="24"/>
         </w:rPr>
-        <w:t xml:space="preserve">(s:rank </w:t>
-      </w:r>
-    </w:p>
-    <w:p>
-      <w:pPr>
-        <w:pStyle w:val="normal0"/>
-        <w:jc w:val="both"/>
-        <w:rPr>
-          <w:sz w:val="24"/>
-          <w:szCs w:val="24"/>
-        </w:rPr>
-      </w:pPr>
-      <w:r>
-        <w:rPr>
-          <w:rFonts w:ascii="Consolas" w:eastAsia="Consolas" w:hAnsi="Consolas" w:cs="Consolas"/>
-          <w:sz w:val="24"/>
-          <w:szCs w:val="24"/>
-        </w:rPr>
-        <w:t xml:space="preserve">    (s:or (</w:t>
+        <w:t>(</w:t>
+      </w:r>
+      <w:proofErr w:type="spellStart"/>
+      <w:proofErr w:type="gramStart"/>
+      <w:r>
+        <w:rPr>
+          <w:rFonts w:ascii="Consolas" w:eastAsia="Consolas" w:hAnsi="Consolas" w:cs="Consolas"/>
+          <w:sz w:val="24"/>
+          <w:szCs w:val="24"/>
+        </w:rPr>
+        <w:t>s</w:t>
+      </w:r>
+      <w:proofErr w:type="gramEnd"/>
+      <w:r>
+        <w:rPr>
+          <w:rFonts w:ascii="Consolas" w:eastAsia="Consolas" w:hAnsi="Consolas" w:cs="Consolas"/>
+          <w:sz w:val="24"/>
+          <w:szCs w:val="24"/>
+        </w:rPr>
+        <w:t>:rank</w:t>
+      </w:r>
+      <w:proofErr w:type="spellEnd"/>
+      <w:r>
+        <w:rPr>
+          <w:rFonts w:ascii="Consolas" w:eastAsia="Consolas" w:hAnsi="Consolas" w:cs="Consolas"/>
+          <w:sz w:val="24"/>
+          <w:szCs w:val="24"/>
+        </w:rPr>
+        <w:t xml:space="preserve"> </w:t>
+      </w:r>
+    </w:p>
+    <w:p>
+      <w:pPr>
+        <w:pStyle w:val="normal0"/>
+        <w:jc w:val="both"/>
+        <w:rPr>
+          <w:sz w:val="24"/>
+          <w:szCs w:val="24"/>
+        </w:rPr>
+      </w:pPr>
+      <w:r>
+        <w:rPr>
+          <w:rFonts w:ascii="Consolas" w:eastAsia="Consolas" w:hAnsi="Consolas" w:cs="Consolas"/>
+          <w:sz w:val="24"/>
+          <w:szCs w:val="24"/>
+        </w:rPr>
+        <w:t xml:space="preserve">    (</w:t>
+      </w:r>
+      <w:proofErr w:type="spellStart"/>
+      <w:proofErr w:type="gramStart"/>
+      <w:r>
+        <w:rPr>
+          <w:rFonts w:ascii="Consolas" w:eastAsia="Consolas" w:hAnsi="Consolas" w:cs="Consolas"/>
+          <w:sz w:val="24"/>
+          <w:szCs w:val="24"/>
+        </w:rPr>
+        <w:t>s</w:t>
+      </w:r>
+      <w:proofErr w:type="gramEnd"/>
+      <w:r>
+        <w:rPr>
+          <w:rFonts w:ascii="Consolas" w:eastAsia="Consolas" w:hAnsi="Consolas" w:cs="Consolas"/>
+          <w:sz w:val="24"/>
+          <w:szCs w:val="24"/>
+        </w:rPr>
+        <w:t>:or</w:t>
+      </w:r>
+      <w:proofErr w:type="spellEnd"/>
+      <w:r>
+        <w:rPr>
+          <w:rFonts w:ascii="Consolas" w:eastAsia="Consolas" w:hAnsi="Consolas" w:cs="Consolas"/>
+          <w:sz w:val="24"/>
+          <w:szCs w:val="24"/>
+        </w:rPr>
+        <w:t xml:space="preserve"> (</w:t>
       </w:r>
       <w:r>
         <w:rPr>
@@ -1954,71 +2924,155 @@
           <w:sz w:val="24"/>
           <w:szCs w:val="24"/>
         </w:rPr>
-        <w:t>;(("republic.txt" . 63) ("paradise.txt" . 6) ("time.txt" . 4))</w:t>
-      </w:r>
-    </w:p>
-    <w:p>
-      <w:pPr>
-        <w:pStyle w:val="normal0"/>
-        <w:jc w:val="both"/>
-        <w:rPr>
-          <w:sz w:val="24"/>
-          <w:szCs w:val="24"/>
-        </w:rPr>
-      </w:pPr>
-    </w:p>
-    <w:p>
-      <w:pPr>
-        <w:pStyle w:val="normal0"/>
-        <w:jc w:val="both"/>
-        <w:rPr>
-          <w:sz w:val="24"/>
-          <w:szCs w:val="24"/>
-        </w:rPr>
-      </w:pPr>
-      <w:r>
-        <w:rPr>
-          <w:rFonts w:ascii="Consolas" w:eastAsia="Consolas" w:hAnsi="Consolas" w:cs="Consolas"/>
-          <w:sz w:val="24"/>
-          <w:szCs w:val="24"/>
-        </w:rPr>
-        <w:t>(s:rank</w:t>
-      </w:r>
-    </w:p>
-    <w:p>
-      <w:pPr>
-        <w:pStyle w:val="normal0"/>
-        <w:jc w:val="both"/>
-        <w:rPr>
-          <w:sz w:val="24"/>
-          <w:szCs w:val="24"/>
-        </w:rPr>
-      </w:pPr>
-      <w:r>
-        <w:rPr>
-          <w:rFonts w:ascii="Consolas" w:eastAsia="Consolas" w:hAnsi="Consolas" w:cs="Consolas"/>
-          <w:sz w:val="24"/>
-          <w:szCs w:val="24"/>
-        </w:rPr>
-        <w:t xml:space="preserve">    (s:and (search "courage") (search "righteousness") (search "virtue")))</w:t>
-      </w:r>
-    </w:p>
-    <w:p>
-      <w:pPr>
-        <w:pStyle w:val="normal0"/>
-        <w:jc w:val="both"/>
-        <w:rPr>
-          <w:sz w:val="24"/>
-          <w:szCs w:val="24"/>
-        </w:rPr>
-      </w:pPr>
-      <w:r>
-        <w:rPr>
-          <w:rFonts w:ascii="Consolas" w:eastAsia="Consolas" w:hAnsi="Consolas" w:cs="Consolas"/>
-          <w:sz w:val="24"/>
-          <w:szCs w:val="24"/>
-        </w:rPr>
-        <w:t xml:space="preserve">;(("republic.txt" . 63)) </w:t>
+        <w:t>;(("</w:t>
+      </w:r>
+      <w:proofErr w:type="gramStart"/>
+      <w:r>
+        <w:rPr>
+          <w:rFonts w:ascii="Consolas" w:eastAsia="Consolas" w:hAnsi="Consolas" w:cs="Consolas"/>
+          <w:sz w:val="24"/>
+          <w:szCs w:val="24"/>
+        </w:rPr>
+        <w:t>republic.txt</w:t>
+      </w:r>
+      <w:proofErr w:type="gramEnd"/>
+      <w:r>
+        <w:rPr>
+          <w:rFonts w:ascii="Consolas" w:eastAsia="Consolas" w:hAnsi="Consolas" w:cs="Consolas"/>
+          <w:sz w:val="24"/>
+          <w:szCs w:val="24"/>
+        </w:rPr>
+        <w:t>" . 63) ("paradise.txt" . 6) ("time.txt" . 4))</w:t>
+      </w:r>
+    </w:p>
+    <w:p>
+      <w:pPr>
+        <w:pStyle w:val="normal0"/>
+        <w:jc w:val="both"/>
+        <w:rPr>
+          <w:sz w:val="24"/>
+          <w:szCs w:val="24"/>
+        </w:rPr>
+      </w:pPr>
+    </w:p>
+    <w:p>
+      <w:pPr>
+        <w:pStyle w:val="normal0"/>
+        <w:jc w:val="both"/>
+        <w:rPr>
+          <w:sz w:val="24"/>
+          <w:szCs w:val="24"/>
+        </w:rPr>
+      </w:pPr>
+      <w:r>
+        <w:rPr>
+          <w:rFonts w:ascii="Consolas" w:eastAsia="Consolas" w:hAnsi="Consolas" w:cs="Consolas"/>
+          <w:sz w:val="24"/>
+          <w:szCs w:val="24"/>
+        </w:rPr>
+        <w:t>(</w:t>
+      </w:r>
+      <w:proofErr w:type="spellStart"/>
+      <w:proofErr w:type="gramStart"/>
+      <w:r>
+        <w:rPr>
+          <w:rFonts w:ascii="Consolas" w:eastAsia="Consolas" w:hAnsi="Consolas" w:cs="Consolas"/>
+          <w:sz w:val="24"/>
+          <w:szCs w:val="24"/>
+        </w:rPr>
+        <w:t>s</w:t>
+      </w:r>
+      <w:proofErr w:type="gramEnd"/>
+      <w:r>
+        <w:rPr>
+          <w:rFonts w:ascii="Consolas" w:eastAsia="Consolas" w:hAnsi="Consolas" w:cs="Consolas"/>
+          <w:sz w:val="24"/>
+          <w:szCs w:val="24"/>
+        </w:rPr>
+        <w:t>:rank</w:t>
+      </w:r>
+      <w:proofErr w:type="spellEnd"/>
+    </w:p>
+    <w:p>
+      <w:pPr>
+        <w:pStyle w:val="normal0"/>
+        <w:jc w:val="both"/>
+        <w:rPr>
+          <w:sz w:val="24"/>
+          <w:szCs w:val="24"/>
+        </w:rPr>
+      </w:pPr>
+      <w:r>
+        <w:rPr>
+          <w:rFonts w:ascii="Consolas" w:eastAsia="Consolas" w:hAnsi="Consolas" w:cs="Consolas"/>
+          <w:sz w:val="24"/>
+          <w:szCs w:val="24"/>
+        </w:rPr>
+        <w:t xml:space="preserve">    (</w:t>
+      </w:r>
+      <w:proofErr w:type="spellStart"/>
+      <w:proofErr w:type="gramStart"/>
+      <w:r>
+        <w:rPr>
+          <w:rFonts w:ascii="Consolas" w:eastAsia="Consolas" w:hAnsi="Consolas" w:cs="Consolas"/>
+          <w:sz w:val="24"/>
+          <w:szCs w:val="24"/>
+        </w:rPr>
+        <w:t>s</w:t>
+      </w:r>
+      <w:proofErr w:type="gramEnd"/>
+      <w:r>
+        <w:rPr>
+          <w:rFonts w:ascii="Consolas" w:eastAsia="Consolas" w:hAnsi="Consolas" w:cs="Consolas"/>
+          <w:sz w:val="24"/>
+          <w:szCs w:val="24"/>
+        </w:rPr>
+        <w:t>:and</w:t>
+      </w:r>
+      <w:proofErr w:type="spellEnd"/>
+      <w:r>
+        <w:rPr>
+          <w:rFonts w:ascii="Consolas" w:eastAsia="Consolas" w:hAnsi="Consolas" w:cs="Consolas"/>
+          <w:sz w:val="24"/>
+          <w:szCs w:val="24"/>
+        </w:rPr>
+        <w:t xml:space="preserve"> (search "courage") (search "righteousness") (search "virtue")))</w:t>
+      </w:r>
+    </w:p>
+    <w:p>
+      <w:pPr>
+        <w:pStyle w:val="normal0"/>
+        <w:jc w:val="both"/>
+        <w:rPr>
+          <w:sz w:val="24"/>
+          <w:szCs w:val="24"/>
+        </w:rPr>
+      </w:pPr>
+      <w:r>
+        <w:rPr>
+          <w:rFonts w:ascii="Consolas" w:eastAsia="Consolas" w:hAnsi="Consolas" w:cs="Consolas"/>
+          <w:sz w:val="24"/>
+          <w:szCs w:val="24"/>
+        </w:rPr>
+        <w:t>;(("</w:t>
+      </w:r>
+      <w:proofErr w:type="gramStart"/>
+      <w:r>
+        <w:rPr>
+          <w:rFonts w:ascii="Consolas" w:eastAsia="Consolas" w:hAnsi="Consolas" w:cs="Consolas"/>
+          <w:sz w:val="24"/>
+          <w:szCs w:val="24"/>
+        </w:rPr>
+        <w:t>republic.txt</w:t>
+      </w:r>
+      <w:proofErr w:type="gramEnd"/>
+      <w:r>
+        <w:rPr>
+          <w:rFonts w:ascii="Consolas" w:eastAsia="Consolas" w:hAnsi="Consolas" w:cs="Consolas"/>
+          <w:sz w:val="24"/>
+          <w:szCs w:val="24"/>
+        </w:rPr>
+        <w:t xml:space="preserve">" . 63)) </w:t>
       </w:r>
     </w:p>
     <w:p>
@@ -2039,6 +3093,7 @@
         </w:rPr>
         <w:t xml:space="preserve">The result of </w:t>
       </w:r>
+      <w:proofErr w:type="spellStart"/>
       <w:r>
         <w:rPr>
           <w:rFonts w:ascii="Consolas" w:eastAsia="Consolas" w:hAnsi="Consolas" w:cs="Consolas"/>
@@ -2046,6 +3101,7 @@
         </w:rPr>
         <w:t>s:or</w:t>
       </w:r>
+      <w:proofErr w:type="spellEnd"/>
       <w:r>
         <w:rPr>
           <w:rFonts w:ascii="Times New Roman" w:eastAsia="Times New Roman" w:hAnsi="Times New Roman" w:cs="Times New Roman"/>
@@ -2058,7 +3114,39 @@
           <w:rFonts w:ascii="Times New Roman" w:eastAsia="Times New Roman" w:hAnsi="Times New Roman" w:cs="Times New Roman"/>
           <w:sz w:val="24"/>
         </w:rPr>
-        <w:t>matches the multiple-keyword search result, as expected. This becomes more powerful when we introduce the idea of tiers and the scope of the disjuncts are different, which leads us to our work in the linguistic search engine through CHILDES.</w:t>
+        <w:t xml:space="preserve">matches the multiple-keyword search result, as expected. This becomes more powerful when we introduce the idea of tiers and the </w:t>
+      </w:r>
+      <w:proofErr w:type="gramStart"/>
+      <w:r>
+        <w:rPr>
+          <w:rFonts w:ascii="Times New Roman" w:eastAsia="Times New Roman" w:hAnsi="Times New Roman" w:cs="Times New Roman"/>
+          <w:sz w:val="24"/>
+        </w:rPr>
+        <w:t xml:space="preserve">scope of the </w:t>
+      </w:r>
+      <w:proofErr w:type="spellStart"/>
+      <w:r>
+        <w:rPr>
+          <w:rFonts w:ascii="Times New Roman" w:eastAsia="Times New Roman" w:hAnsi="Times New Roman" w:cs="Times New Roman"/>
+          <w:sz w:val="24"/>
+        </w:rPr>
+        <w:t>disjuncts</w:t>
+      </w:r>
+      <w:proofErr w:type="spellEnd"/>
+      <w:r>
+        <w:rPr>
+          <w:rFonts w:ascii="Times New Roman" w:eastAsia="Times New Roman" w:hAnsi="Times New Roman" w:cs="Times New Roman"/>
+          <w:sz w:val="24"/>
+        </w:rPr>
+        <w:t xml:space="preserve"> are</w:t>
+      </w:r>
+      <w:proofErr w:type="gramEnd"/>
+      <w:r>
+        <w:rPr>
+          <w:rFonts w:ascii="Times New Roman" w:eastAsia="Times New Roman" w:hAnsi="Times New Roman" w:cs="Times New Roman"/>
+          <w:sz w:val="24"/>
+        </w:rPr>
+        <w:t xml:space="preserve"> different, which leads us to our work in the linguistic search engine through CHILDES.</w:t>
       </w:r>
     </w:p>
     <w:p>
@@ -2099,7 +3187,23 @@
           <w:rFonts w:ascii="Times New Roman" w:eastAsia="Times New Roman" w:hAnsi="Times New Roman" w:cs="Times New Roman"/>
           <w:sz w:val="24"/>
         </w:rPr>
-        <w:t xml:space="preserve"> argument, that specifies the scope of the search. For example, the </w:t>
+        <w:t xml:space="preserve"> </w:t>
+      </w:r>
+      <w:proofErr w:type="gramStart"/>
+      <w:r>
+        <w:rPr>
+          <w:rFonts w:ascii="Times New Roman" w:eastAsia="Times New Roman" w:hAnsi="Times New Roman" w:cs="Times New Roman"/>
+          <w:sz w:val="24"/>
+        </w:rPr>
+        <w:t>argument, that</w:t>
+      </w:r>
+      <w:proofErr w:type="gramEnd"/>
+      <w:r>
+        <w:rPr>
+          <w:rFonts w:ascii="Times New Roman" w:eastAsia="Times New Roman" w:hAnsi="Times New Roman" w:cs="Times New Roman"/>
+          <w:sz w:val="24"/>
+        </w:rPr>
+        <w:t xml:space="preserve"> specifies the scope of the search. For example, the </w:t>
       </w:r>
       <w:r>
         <w:rPr>
@@ -2153,7 +3257,64 @@
           <w:rFonts w:ascii="Consolas" w:eastAsia="Consolas" w:hAnsi="Consolas" w:cs="Consolas"/>
           <w:sz w:val="24"/>
         </w:rPr>
-        <w:t>(s:rank (search:ling "smiles" "%gpx:"))</w:t>
+        <w:t>(</w:t>
+      </w:r>
+      <w:proofErr w:type="spellStart"/>
+      <w:proofErr w:type="gramStart"/>
+      <w:r>
+        <w:rPr>
+          <w:rFonts w:ascii="Consolas" w:eastAsia="Consolas" w:hAnsi="Consolas" w:cs="Consolas"/>
+          <w:sz w:val="24"/>
+        </w:rPr>
+        <w:t>s</w:t>
+      </w:r>
+      <w:proofErr w:type="gramEnd"/>
+      <w:r>
+        <w:rPr>
+          <w:rFonts w:ascii="Consolas" w:eastAsia="Consolas" w:hAnsi="Consolas" w:cs="Consolas"/>
+          <w:sz w:val="24"/>
+        </w:rPr>
+        <w:t>:rank</w:t>
+      </w:r>
+      <w:proofErr w:type="spellEnd"/>
+      <w:r>
+        <w:rPr>
+          <w:rFonts w:ascii="Consolas" w:eastAsia="Consolas" w:hAnsi="Consolas" w:cs="Consolas"/>
+          <w:sz w:val="24"/>
+        </w:rPr>
+        <w:t xml:space="preserve"> (</w:t>
+      </w:r>
+      <w:proofErr w:type="spellStart"/>
+      <w:r>
+        <w:rPr>
+          <w:rFonts w:ascii="Consolas" w:eastAsia="Consolas" w:hAnsi="Consolas" w:cs="Consolas"/>
+          <w:sz w:val="24"/>
+        </w:rPr>
+        <w:t>search:ling</w:t>
+      </w:r>
+      <w:proofErr w:type="spellEnd"/>
+      <w:r>
+        <w:rPr>
+          <w:rFonts w:ascii="Consolas" w:eastAsia="Consolas" w:hAnsi="Consolas" w:cs="Consolas"/>
+          <w:sz w:val="24"/>
+        </w:rPr>
+        <w:t xml:space="preserve"> "smiles" "%</w:t>
+      </w:r>
+      <w:proofErr w:type="spellStart"/>
+      <w:r>
+        <w:rPr>
+          <w:rFonts w:ascii="Consolas" w:eastAsia="Consolas" w:hAnsi="Consolas" w:cs="Consolas"/>
+          <w:sz w:val="24"/>
+        </w:rPr>
+        <w:t>gpx</w:t>
+      </w:r>
+      <w:proofErr w:type="spellEnd"/>
+      <w:r>
+        <w:rPr>
+          <w:rFonts w:ascii="Consolas" w:eastAsia="Consolas" w:hAnsi="Consolas" w:cs="Consolas"/>
+          <w:sz w:val="24"/>
+        </w:rPr>
+        <w:t>:"))</w:t>
       </w:r>
     </w:p>
     <w:p>
@@ -2173,52 +3334,168 @@
           <w:rFonts w:ascii="Consolas" w:eastAsia="Consolas" w:hAnsi="Consolas" w:cs="Consolas"/>
           <w:sz w:val="24"/>
         </w:rPr>
-        <w:t>("english-na-mor/Bates/Free20/amy20.cha" . 3)</w:t>
-      </w:r>
-    </w:p>
-    <w:p>
-      <w:pPr>
-        <w:pStyle w:val="normal0"/>
-        <w:jc w:val="both"/>
-      </w:pPr>
-      <w:r>
-        <w:rPr>
-          <w:rFonts w:ascii="Consolas" w:eastAsia="Consolas" w:hAnsi="Consolas" w:cs="Consolas"/>
-          <w:sz w:val="24"/>
-        </w:rPr>
-        <w:t xml:space="preserve"> ("english-na-mor/Bates/Free20/betty20.cha" . 1)</w:t>
-      </w:r>
-    </w:p>
-    <w:p>
-      <w:pPr>
-        <w:pStyle w:val="normal0"/>
-        <w:jc w:val="both"/>
-      </w:pPr>
-      <w:r>
-        <w:rPr>
-          <w:rFonts w:ascii="Consolas" w:eastAsia="Consolas" w:hAnsi="Consolas" w:cs="Consolas"/>
-          <w:sz w:val="24"/>
-        </w:rPr>
-        <w:t xml:space="preserve"> ("english-na-mor/Bates/Free20/chuck20.cha" . 1))</w:t>
-      </w:r>
-    </w:p>
-    <w:p>
-      <w:pPr>
-        <w:pStyle w:val="normal0"/>
-        <w:jc w:val="both"/>
-      </w:pPr>
-    </w:p>
-    <w:p>
-      <w:pPr>
-        <w:pStyle w:val="normal0"/>
-        <w:jc w:val="both"/>
-      </w:pPr>
-      <w:r>
-        <w:rPr>
-          <w:rFonts w:ascii="Consolas" w:eastAsia="Consolas" w:hAnsi="Consolas" w:cs="Consolas"/>
-          <w:sz w:val="24"/>
-        </w:rPr>
-        <w:t xml:space="preserve">(s:rank (search:ling (list "fingers" "wiggles") "%act:"))                                                     </w:t>
+        <w:t>("</w:t>
+      </w:r>
+      <w:proofErr w:type="spellStart"/>
+      <w:proofErr w:type="gramStart"/>
+      <w:r>
+        <w:rPr>
+          <w:rFonts w:ascii="Consolas" w:eastAsia="Consolas" w:hAnsi="Consolas" w:cs="Consolas"/>
+          <w:sz w:val="24"/>
+        </w:rPr>
+        <w:t>english</w:t>
+      </w:r>
+      <w:proofErr w:type="gramEnd"/>
+      <w:r>
+        <w:rPr>
+          <w:rFonts w:ascii="Consolas" w:eastAsia="Consolas" w:hAnsi="Consolas" w:cs="Consolas"/>
+          <w:sz w:val="24"/>
+        </w:rPr>
+        <w:t>-na-mor</w:t>
+      </w:r>
+      <w:proofErr w:type="spellEnd"/>
+      <w:r>
+        <w:rPr>
+          <w:rFonts w:ascii="Consolas" w:eastAsia="Consolas" w:hAnsi="Consolas" w:cs="Consolas"/>
+          <w:sz w:val="24"/>
+        </w:rPr>
+        <w:t>/Bates/Free20/amy20.cha" . 3)</w:t>
+      </w:r>
+    </w:p>
+    <w:p>
+      <w:pPr>
+        <w:pStyle w:val="normal0"/>
+        <w:jc w:val="both"/>
+      </w:pPr>
+      <w:r>
+        <w:rPr>
+          <w:rFonts w:ascii="Consolas" w:eastAsia="Consolas" w:hAnsi="Consolas" w:cs="Consolas"/>
+          <w:sz w:val="24"/>
+        </w:rPr>
+        <w:t xml:space="preserve"> ("</w:t>
+      </w:r>
+      <w:proofErr w:type="spellStart"/>
+      <w:proofErr w:type="gramStart"/>
+      <w:r>
+        <w:rPr>
+          <w:rFonts w:ascii="Consolas" w:eastAsia="Consolas" w:hAnsi="Consolas" w:cs="Consolas"/>
+          <w:sz w:val="24"/>
+        </w:rPr>
+        <w:t>english</w:t>
+      </w:r>
+      <w:proofErr w:type="gramEnd"/>
+      <w:r>
+        <w:rPr>
+          <w:rFonts w:ascii="Consolas" w:eastAsia="Consolas" w:hAnsi="Consolas" w:cs="Consolas"/>
+          <w:sz w:val="24"/>
+        </w:rPr>
+        <w:t>-na-mor</w:t>
+      </w:r>
+      <w:proofErr w:type="spellEnd"/>
+      <w:r>
+        <w:rPr>
+          <w:rFonts w:ascii="Consolas" w:eastAsia="Consolas" w:hAnsi="Consolas" w:cs="Consolas"/>
+          <w:sz w:val="24"/>
+        </w:rPr>
+        <w:t>/Bates/Free20/betty20.cha" . 1)</w:t>
+      </w:r>
+    </w:p>
+    <w:p>
+      <w:pPr>
+        <w:pStyle w:val="normal0"/>
+        <w:jc w:val="both"/>
+      </w:pPr>
+      <w:r>
+        <w:rPr>
+          <w:rFonts w:ascii="Consolas" w:eastAsia="Consolas" w:hAnsi="Consolas" w:cs="Consolas"/>
+          <w:sz w:val="24"/>
+        </w:rPr>
+        <w:t xml:space="preserve"> ("</w:t>
+      </w:r>
+      <w:proofErr w:type="spellStart"/>
+      <w:proofErr w:type="gramStart"/>
+      <w:r>
+        <w:rPr>
+          <w:rFonts w:ascii="Consolas" w:eastAsia="Consolas" w:hAnsi="Consolas" w:cs="Consolas"/>
+          <w:sz w:val="24"/>
+        </w:rPr>
+        <w:t>english</w:t>
+      </w:r>
+      <w:proofErr w:type="gramEnd"/>
+      <w:r>
+        <w:rPr>
+          <w:rFonts w:ascii="Consolas" w:eastAsia="Consolas" w:hAnsi="Consolas" w:cs="Consolas"/>
+          <w:sz w:val="24"/>
+        </w:rPr>
+        <w:t>-na-mor</w:t>
+      </w:r>
+      <w:proofErr w:type="spellEnd"/>
+      <w:r>
+        <w:rPr>
+          <w:rFonts w:ascii="Consolas" w:eastAsia="Consolas" w:hAnsi="Consolas" w:cs="Consolas"/>
+          <w:sz w:val="24"/>
+        </w:rPr>
+        <w:t>/Bates/Free20/chuck20.cha" . 1))</w:t>
+      </w:r>
+    </w:p>
+    <w:p>
+      <w:pPr>
+        <w:pStyle w:val="normal0"/>
+        <w:jc w:val="both"/>
+      </w:pPr>
+    </w:p>
+    <w:p>
+      <w:pPr>
+        <w:pStyle w:val="normal0"/>
+        <w:jc w:val="both"/>
+      </w:pPr>
+      <w:r>
+        <w:rPr>
+          <w:rFonts w:ascii="Consolas" w:eastAsia="Consolas" w:hAnsi="Consolas" w:cs="Consolas"/>
+          <w:sz w:val="24"/>
+        </w:rPr>
+        <w:t>(</w:t>
+      </w:r>
+      <w:proofErr w:type="spellStart"/>
+      <w:proofErr w:type="gramStart"/>
+      <w:r>
+        <w:rPr>
+          <w:rFonts w:ascii="Consolas" w:eastAsia="Consolas" w:hAnsi="Consolas" w:cs="Consolas"/>
+          <w:sz w:val="24"/>
+        </w:rPr>
+        <w:t>s</w:t>
+      </w:r>
+      <w:proofErr w:type="gramEnd"/>
+      <w:r>
+        <w:rPr>
+          <w:rFonts w:ascii="Consolas" w:eastAsia="Consolas" w:hAnsi="Consolas" w:cs="Consolas"/>
+          <w:sz w:val="24"/>
+        </w:rPr>
+        <w:t>:rank</w:t>
+      </w:r>
+      <w:proofErr w:type="spellEnd"/>
+      <w:r>
+        <w:rPr>
+          <w:rFonts w:ascii="Consolas" w:eastAsia="Consolas" w:hAnsi="Consolas" w:cs="Consolas"/>
+          <w:sz w:val="24"/>
+        </w:rPr>
+        <w:t xml:space="preserve"> (</w:t>
+      </w:r>
+      <w:proofErr w:type="spellStart"/>
+      <w:r>
+        <w:rPr>
+          <w:rFonts w:ascii="Consolas" w:eastAsia="Consolas" w:hAnsi="Consolas" w:cs="Consolas"/>
+          <w:sz w:val="24"/>
+        </w:rPr>
+        <w:t>search:ling</w:t>
+      </w:r>
+      <w:proofErr w:type="spellEnd"/>
+      <w:r>
+        <w:rPr>
+          <w:rFonts w:ascii="Consolas" w:eastAsia="Consolas" w:hAnsi="Consolas" w:cs="Consolas"/>
+          <w:sz w:val="24"/>
+        </w:rPr>
+        <w:t xml:space="preserve"> (list "fingers" "wiggles") "%act:"))                                                     </w:t>
       </w:r>
       <w:r>
         <w:rPr>
@@ -2238,20 +3515,70 @@
           <w:rFonts w:ascii="Consolas" w:eastAsia="Consolas" w:hAnsi="Consolas" w:cs="Consolas"/>
           <w:sz w:val="24"/>
         </w:rPr>
-        <w:t xml:space="preserve">;(("english-na-mor/Bates/Free20/amy20.cha" . 4) </w:t>
-      </w:r>
-    </w:p>
-    <w:p>
-      <w:pPr>
-        <w:pStyle w:val="normal0"/>
-        <w:jc w:val="both"/>
-      </w:pPr>
-      <w:r>
-        <w:rPr>
-          <w:rFonts w:ascii="Consolas" w:eastAsia="Consolas" w:hAnsi="Consolas" w:cs="Consolas"/>
-          <w:sz w:val="24"/>
-        </w:rPr>
-        <w:t xml:space="preserve"> ("english-na-mor/Bates/Free20/betty20.cha" . 2))</w:t>
+        <w:t>;(("</w:t>
+      </w:r>
+      <w:proofErr w:type="spellStart"/>
+      <w:proofErr w:type="gramStart"/>
+      <w:r>
+        <w:rPr>
+          <w:rFonts w:ascii="Consolas" w:eastAsia="Consolas" w:hAnsi="Consolas" w:cs="Consolas"/>
+          <w:sz w:val="24"/>
+        </w:rPr>
+        <w:t>english</w:t>
+      </w:r>
+      <w:proofErr w:type="gramEnd"/>
+      <w:r>
+        <w:rPr>
+          <w:rFonts w:ascii="Consolas" w:eastAsia="Consolas" w:hAnsi="Consolas" w:cs="Consolas"/>
+          <w:sz w:val="24"/>
+        </w:rPr>
+        <w:t>-na-mor</w:t>
+      </w:r>
+      <w:proofErr w:type="spellEnd"/>
+      <w:r>
+        <w:rPr>
+          <w:rFonts w:ascii="Consolas" w:eastAsia="Consolas" w:hAnsi="Consolas" w:cs="Consolas"/>
+          <w:sz w:val="24"/>
+        </w:rPr>
+        <w:t xml:space="preserve">/Bates/Free20/amy20.cha" . 4) </w:t>
+      </w:r>
+    </w:p>
+    <w:p>
+      <w:pPr>
+        <w:pStyle w:val="normal0"/>
+        <w:jc w:val="both"/>
+      </w:pPr>
+      <w:r>
+        <w:rPr>
+          <w:rFonts w:ascii="Consolas" w:eastAsia="Consolas" w:hAnsi="Consolas" w:cs="Consolas"/>
+          <w:sz w:val="24"/>
+        </w:rPr>
+        <w:t xml:space="preserve"> ("</w:t>
+      </w:r>
+      <w:proofErr w:type="spellStart"/>
+      <w:proofErr w:type="gramStart"/>
+      <w:r>
+        <w:rPr>
+          <w:rFonts w:ascii="Consolas" w:eastAsia="Consolas" w:hAnsi="Consolas" w:cs="Consolas"/>
+          <w:sz w:val="24"/>
+        </w:rPr>
+        <w:t>english</w:t>
+      </w:r>
+      <w:proofErr w:type="gramEnd"/>
+      <w:r>
+        <w:rPr>
+          <w:rFonts w:ascii="Consolas" w:eastAsia="Consolas" w:hAnsi="Consolas" w:cs="Consolas"/>
+          <w:sz w:val="24"/>
+        </w:rPr>
+        <w:t>-na-mor</w:t>
+      </w:r>
+      <w:proofErr w:type="spellEnd"/>
+      <w:r>
+        <w:rPr>
+          <w:rFonts w:ascii="Consolas" w:eastAsia="Consolas" w:hAnsi="Consolas" w:cs="Consolas"/>
+          <w:sz w:val="24"/>
+        </w:rPr>
+        <w:t>/Bates/Free20/betty20.cha" . 2))</w:t>
       </w:r>
     </w:p>
     <w:p>
@@ -2284,33 +3611,140 @@
           <w:rFonts w:ascii="Consolas" w:eastAsia="Consolas" w:hAnsi="Consolas" w:cs="Consolas"/>
           <w:sz w:val="24"/>
         </w:rPr>
-        <w:t xml:space="preserve">(s:rank (s:and (search:ling "ball" "%act:") (search "MOT Mother")))                                                                            </w:t>
-      </w:r>
-    </w:p>
-    <w:p>
-      <w:pPr>
-        <w:pStyle w:val="normal0"/>
-        <w:jc w:val="both"/>
-      </w:pPr>
-      <w:r>
-        <w:rPr>
-          <w:rFonts w:ascii="Consolas" w:eastAsia="Consolas" w:hAnsi="Consolas" w:cs="Consolas"/>
-          <w:sz w:val="24"/>
-        </w:rPr>
-        <w:t>;(("english-na-mor/Bates/Free20/amy20.cha" . 11)</w:t>
-      </w:r>
-    </w:p>
-    <w:p>
-      <w:pPr>
-        <w:pStyle w:val="normal0"/>
-        <w:jc w:val="both"/>
-      </w:pPr>
-      <w:r>
-        <w:rPr>
-          <w:rFonts w:ascii="Consolas" w:eastAsia="Consolas" w:hAnsi="Consolas" w:cs="Consolas"/>
-          <w:sz w:val="24"/>
-        </w:rPr>
-        <w:t xml:space="preserve"> ("english-na-mor/Bates/Free20/chuck20.cha" . 5))</w:t>
+        <w:t>(</w:t>
+      </w:r>
+      <w:proofErr w:type="spellStart"/>
+      <w:proofErr w:type="gramStart"/>
+      <w:r>
+        <w:rPr>
+          <w:rFonts w:ascii="Consolas" w:eastAsia="Consolas" w:hAnsi="Consolas" w:cs="Consolas"/>
+          <w:sz w:val="24"/>
+        </w:rPr>
+        <w:t>s</w:t>
+      </w:r>
+      <w:proofErr w:type="gramEnd"/>
+      <w:r>
+        <w:rPr>
+          <w:rFonts w:ascii="Consolas" w:eastAsia="Consolas" w:hAnsi="Consolas" w:cs="Consolas"/>
+          <w:sz w:val="24"/>
+        </w:rPr>
+        <w:t>:rank</w:t>
+      </w:r>
+      <w:proofErr w:type="spellEnd"/>
+      <w:r>
+        <w:rPr>
+          <w:rFonts w:ascii="Consolas" w:eastAsia="Consolas" w:hAnsi="Consolas" w:cs="Consolas"/>
+          <w:sz w:val="24"/>
+        </w:rPr>
+        <w:t xml:space="preserve"> (</w:t>
+      </w:r>
+      <w:proofErr w:type="spellStart"/>
+      <w:r>
+        <w:rPr>
+          <w:rFonts w:ascii="Consolas" w:eastAsia="Consolas" w:hAnsi="Consolas" w:cs="Consolas"/>
+          <w:sz w:val="24"/>
+        </w:rPr>
+        <w:t>s:and</w:t>
+      </w:r>
+      <w:proofErr w:type="spellEnd"/>
+      <w:r>
+        <w:rPr>
+          <w:rFonts w:ascii="Consolas" w:eastAsia="Consolas" w:hAnsi="Consolas" w:cs="Consolas"/>
+          <w:sz w:val="24"/>
+        </w:rPr>
+        <w:t xml:space="preserve"> (</w:t>
+      </w:r>
+      <w:proofErr w:type="spellStart"/>
+      <w:r>
+        <w:rPr>
+          <w:rFonts w:ascii="Consolas" w:eastAsia="Consolas" w:hAnsi="Consolas" w:cs="Consolas"/>
+          <w:sz w:val="24"/>
+        </w:rPr>
+        <w:t>search:ling</w:t>
+      </w:r>
+      <w:proofErr w:type="spellEnd"/>
+      <w:r>
+        <w:rPr>
+          <w:rFonts w:ascii="Consolas" w:eastAsia="Consolas" w:hAnsi="Consolas" w:cs="Consolas"/>
+          <w:sz w:val="24"/>
+        </w:rPr>
+        <w:t xml:space="preserve"> "ball" "%act:") (search "MOT Mother")))                                                                            </w:t>
+      </w:r>
+    </w:p>
+    <w:p>
+      <w:pPr>
+        <w:pStyle w:val="normal0"/>
+        <w:jc w:val="both"/>
+      </w:pPr>
+      <w:r>
+        <w:rPr>
+          <w:rFonts w:ascii="Consolas" w:eastAsia="Consolas" w:hAnsi="Consolas" w:cs="Consolas"/>
+          <w:sz w:val="24"/>
+        </w:rPr>
+        <w:t>;(("</w:t>
+      </w:r>
+      <w:proofErr w:type="spellStart"/>
+      <w:proofErr w:type="gramStart"/>
+      <w:r>
+        <w:rPr>
+          <w:rFonts w:ascii="Consolas" w:eastAsia="Consolas" w:hAnsi="Consolas" w:cs="Consolas"/>
+          <w:sz w:val="24"/>
+        </w:rPr>
+        <w:t>english</w:t>
+      </w:r>
+      <w:proofErr w:type="gramEnd"/>
+      <w:r>
+        <w:rPr>
+          <w:rFonts w:ascii="Consolas" w:eastAsia="Consolas" w:hAnsi="Consolas" w:cs="Consolas"/>
+          <w:sz w:val="24"/>
+        </w:rPr>
+        <w:t>-na-mor</w:t>
+      </w:r>
+      <w:proofErr w:type="spellEnd"/>
+      <w:r>
+        <w:rPr>
+          <w:rFonts w:ascii="Consolas" w:eastAsia="Consolas" w:hAnsi="Consolas" w:cs="Consolas"/>
+          <w:sz w:val="24"/>
+        </w:rPr>
+        <w:t>/Bates/Free20/amy20.cha" . 11)</w:t>
+      </w:r>
+    </w:p>
+    <w:p>
+      <w:pPr>
+        <w:pStyle w:val="normal0"/>
+        <w:jc w:val="both"/>
+      </w:pPr>
+      <w:r>
+        <w:rPr>
+          <w:rFonts w:ascii="Consolas" w:eastAsia="Consolas" w:hAnsi="Consolas" w:cs="Consolas"/>
+          <w:sz w:val="24"/>
+        </w:rPr>
+        <w:t xml:space="preserve"> ("</w:t>
+      </w:r>
+      <w:proofErr w:type="spellStart"/>
+      <w:proofErr w:type="gramStart"/>
+      <w:r>
+        <w:rPr>
+          <w:rFonts w:ascii="Consolas" w:eastAsia="Consolas" w:hAnsi="Consolas" w:cs="Consolas"/>
+          <w:sz w:val="24"/>
+        </w:rPr>
+        <w:t>english</w:t>
+      </w:r>
+      <w:proofErr w:type="gramEnd"/>
+      <w:r>
+        <w:rPr>
+          <w:rFonts w:ascii="Consolas" w:eastAsia="Consolas" w:hAnsi="Consolas" w:cs="Consolas"/>
+          <w:sz w:val="24"/>
+        </w:rPr>
+        <w:t>-na-mor</w:t>
+      </w:r>
+      <w:proofErr w:type="spellEnd"/>
+      <w:r>
+        <w:rPr>
+          <w:rFonts w:ascii="Consolas" w:eastAsia="Consolas" w:hAnsi="Consolas" w:cs="Consolas"/>
+          <w:sz w:val="24"/>
+        </w:rPr>
+        <w:t>/Bates/Free20/chuck20.cha" . 5))</w:t>
       </w:r>
       <w:r>
         <w:rPr>
@@ -2343,14 +3777,46 @@
           <w:rFonts w:ascii="Times New Roman" w:eastAsia="Times New Roman" w:hAnsi="Times New Roman" w:cs="Times New Roman"/>
           <w:sz w:val="24"/>
         </w:rPr>
-        <w:t>t way to rank documents is by the frequency with which the searched word appears. Alternatively, the term frequency-inverse document frequency (tf-idf), which is a slightly more nuanced metric that considers the “significance” of a word and takes into cons</w:t>
-      </w:r>
-      <w:r>
-        <w:rPr>
-          <w:rFonts w:ascii="Times New Roman" w:eastAsia="Times New Roman" w:hAnsi="Times New Roman" w:cs="Times New Roman"/>
-          <w:sz w:val="24"/>
-        </w:rPr>
-        <w:t>ideration the prevalence of a particular word in the entire corpus could be plugged in as the metric instead. The search infrastructure is designed in such a way that different metrics could be added and swapped with ease, which is important as it is proba</w:t>
+        <w:t>t way to rank documents is by the frequency with which the searched word appears. Alternatively, the term frequency-inverse document frequency (</w:t>
+      </w:r>
+      <w:proofErr w:type="spellStart"/>
+      <w:r>
+        <w:rPr>
+          <w:rFonts w:ascii="Times New Roman" w:eastAsia="Times New Roman" w:hAnsi="Times New Roman" w:cs="Times New Roman"/>
+          <w:sz w:val="24"/>
+        </w:rPr>
+        <w:t>tf-idf</w:t>
+      </w:r>
+      <w:proofErr w:type="spellEnd"/>
+      <w:r>
+        <w:rPr>
+          <w:rFonts w:ascii="Times New Roman" w:eastAsia="Times New Roman" w:hAnsi="Times New Roman" w:cs="Times New Roman"/>
+          <w:sz w:val="24"/>
+        </w:rPr>
+        <w:t>), which is a slightly more nuanced metric that considers the “significance” of a word and takes into cons</w:t>
+      </w:r>
+      <w:r>
+        <w:rPr>
+          <w:rFonts w:ascii="Times New Roman" w:eastAsia="Times New Roman" w:hAnsi="Times New Roman" w:cs="Times New Roman"/>
+          <w:sz w:val="24"/>
+        </w:rPr>
+        <w:t xml:space="preserve">ideration the prevalence of a particular word in the entire corpus could be plugged in as the metric instead. The search infrastructure is designed in such a way that different metrics could be added and swapped with ease, which is </w:t>
+      </w:r>
+      <w:proofErr w:type="gramStart"/>
+      <w:r>
+        <w:rPr>
+          <w:rFonts w:ascii="Times New Roman" w:eastAsia="Times New Roman" w:hAnsi="Times New Roman" w:cs="Times New Roman"/>
+          <w:sz w:val="24"/>
+        </w:rPr>
+        <w:t>important</w:t>
+      </w:r>
+      <w:proofErr w:type="gramEnd"/>
+      <w:r>
+        <w:rPr>
+          <w:rFonts w:ascii="Times New Roman" w:eastAsia="Times New Roman" w:hAnsi="Times New Roman" w:cs="Times New Roman"/>
+          <w:sz w:val="24"/>
+        </w:rPr>
+        <w:t xml:space="preserve"> as it is proba</w:t>
       </w:r>
       <w:r>
         <w:rPr>
@@ -2443,15 +3909,48 @@
           <w:rFonts w:ascii="Times New Roman" w:eastAsia="Times New Roman" w:hAnsi="Times New Roman" w:cs="Times New Roman"/>
           <w:sz w:val="24"/>
         </w:rPr>
-        <w:t>ES might be a search for children who overregularize for verb tense morphological inflection. Children initially learn irregular forms well because there is no generalization mechanism and the production is very much tied to input from the environment. How</w:t>
-      </w:r>
-      <w:r>
-        <w:rPr>
-          <w:rFonts w:ascii="Times New Roman" w:eastAsia="Times New Roman" w:hAnsi="Times New Roman" w:cs="Times New Roman"/>
-          <w:sz w:val="24"/>
-        </w:rPr>
-        <w:t xml:space="preserve">ever, children learn morphological rules, such as adding “-ed” to produce a past tense form. At some point, children </w:t>
-      </w:r>
+        <w:t xml:space="preserve">ES might be a search for children who </w:t>
+      </w:r>
+      <w:proofErr w:type="spellStart"/>
+      <w:r>
+        <w:rPr>
+          <w:rFonts w:ascii="Times New Roman" w:eastAsia="Times New Roman" w:hAnsi="Times New Roman" w:cs="Times New Roman"/>
+          <w:sz w:val="24"/>
+        </w:rPr>
+        <w:t>overregularize</w:t>
+      </w:r>
+      <w:proofErr w:type="spellEnd"/>
+      <w:r>
+        <w:rPr>
+          <w:rFonts w:ascii="Times New Roman" w:eastAsia="Times New Roman" w:hAnsi="Times New Roman" w:cs="Times New Roman"/>
+          <w:sz w:val="24"/>
+        </w:rPr>
+        <w:t xml:space="preserve"> for verb tense morphological inflection. Children initially learn irregular forms well because there is no generalization mechanism and the production is very much tied to input from the environment. How</w:t>
+      </w:r>
+      <w:r>
+        <w:rPr>
+          <w:rFonts w:ascii="Times New Roman" w:eastAsia="Times New Roman" w:hAnsi="Times New Roman" w:cs="Times New Roman"/>
+          <w:sz w:val="24"/>
+        </w:rPr>
+        <w:t>ever, children learn morphological rules, such as adding “-</w:t>
+      </w:r>
+      <w:proofErr w:type="spellStart"/>
+      <w:r>
+        <w:rPr>
+          <w:rFonts w:ascii="Times New Roman" w:eastAsia="Times New Roman" w:hAnsi="Times New Roman" w:cs="Times New Roman"/>
+          <w:sz w:val="24"/>
+        </w:rPr>
+        <w:t>ed</w:t>
+      </w:r>
+      <w:proofErr w:type="spellEnd"/>
+      <w:r>
+        <w:rPr>
+          <w:rFonts w:ascii="Times New Roman" w:eastAsia="Times New Roman" w:hAnsi="Times New Roman" w:cs="Times New Roman"/>
+          <w:sz w:val="24"/>
+        </w:rPr>
+        <w:t xml:space="preserve">” to produce a past tense form. At some point, children </w:t>
+      </w:r>
+      <w:proofErr w:type="spellStart"/>
       <w:r>
         <w:rPr>
           <w:rFonts w:ascii="Times New Roman" w:eastAsia="Times New Roman" w:hAnsi="Times New Roman" w:cs="Times New Roman"/>
@@ -2460,19 +3959,52 @@
         </w:rPr>
         <w:t>overregularize</w:t>
       </w:r>
-      <w:r>
-        <w:rPr>
-          <w:rFonts w:ascii="Times New Roman" w:eastAsia="Times New Roman" w:hAnsi="Times New Roman" w:cs="Times New Roman"/>
-          <w:sz w:val="24"/>
-        </w:rPr>
-        <w:t xml:space="preserve"> and produce erroneous constructions that they were unlikely to have picked up from the environment, such as “goed” or “runne</w:t>
-      </w:r>
-      <w:r>
-        <w:rPr>
-          <w:rFonts w:ascii="Times New Roman" w:eastAsia="Times New Roman" w:hAnsi="Times New Roman" w:cs="Times New Roman"/>
-          <w:sz w:val="24"/>
-        </w:rPr>
-        <w:t>d.” A researcher interested in this phenomenon would be greatly facilitated by FIND if it could provide a way to search for utterances produced by children within a particular age range (header data that we can access thanks to special handling in the pars</w:t>
+      <w:proofErr w:type="spellEnd"/>
+      <w:r>
+        <w:rPr>
+          <w:rFonts w:ascii="Times New Roman" w:eastAsia="Times New Roman" w:hAnsi="Times New Roman" w:cs="Times New Roman"/>
+          <w:sz w:val="24"/>
+        </w:rPr>
+        <w:t xml:space="preserve"> and produce erroneous constructions that they were unlikely to have picked up from the environment, such as “</w:t>
+      </w:r>
+      <w:proofErr w:type="spellStart"/>
+      <w:r>
+        <w:rPr>
+          <w:rFonts w:ascii="Times New Roman" w:eastAsia="Times New Roman" w:hAnsi="Times New Roman" w:cs="Times New Roman"/>
+          <w:sz w:val="24"/>
+        </w:rPr>
+        <w:t>goed</w:t>
+      </w:r>
+      <w:proofErr w:type="spellEnd"/>
+      <w:r>
+        <w:rPr>
+          <w:rFonts w:ascii="Times New Roman" w:eastAsia="Times New Roman" w:hAnsi="Times New Roman" w:cs="Times New Roman"/>
+          <w:sz w:val="24"/>
+        </w:rPr>
+        <w:t>” or “</w:t>
+      </w:r>
+      <w:proofErr w:type="spellStart"/>
+      <w:r>
+        <w:rPr>
+          <w:rFonts w:ascii="Times New Roman" w:eastAsia="Times New Roman" w:hAnsi="Times New Roman" w:cs="Times New Roman"/>
+          <w:sz w:val="24"/>
+        </w:rPr>
+        <w:t>runne</w:t>
+      </w:r>
+      <w:r>
+        <w:rPr>
+          <w:rFonts w:ascii="Times New Roman" w:eastAsia="Times New Roman" w:hAnsi="Times New Roman" w:cs="Times New Roman"/>
+          <w:sz w:val="24"/>
+        </w:rPr>
+        <w:t>d</w:t>
+      </w:r>
+      <w:proofErr w:type="spellEnd"/>
+      <w:r>
+        <w:rPr>
+          <w:rFonts w:ascii="Times New Roman" w:eastAsia="Times New Roman" w:hAnsi="Times New Roman" w:cs="Times New Roman"/>
+          <w:sz w:val="24"/>
+        </w:rPr>
+        <w:t>.” A researcher interested in this phenomenon would be greatly facilitated by FIND if it could provide a way to search for utterances produced by children within a particular age range (header data that we can access thanks to special handling in the pars</w:t>
       </w:r>
       <w:r>
         <w:rPr>
@@ -2527,7 +4059,39 @@
           <w:rFonts w:ascii="Times New Roman" w:eastAsia="Times New Roman" w:hAnsi="Times New Roman" w:cs="Times New Roman"/>
           <w:sz w:val="24"/>
         </w:rPr>
-        <w:t xml:space="preserve"> three and documents where there is a child-produced utterance tagged as a verb in the past tense in the %mor or morphological tier (e.g. |go&amp;PAST V|). The possibilities are unbounded.</w:t>
+        <w:t xml:space="preserve"> three and documents where there is a child-produced utterance tagged as a verb in the past tense in the %</w:t>
+      </w:r>
+      <w:proofErr w:type="spellStart"/>
+      <w:r>
+        <w:rPr>
+          <w:rFonts w:ascii="Times New Roman" w:eastAsia="Times New Roman" w:hAnsi="Times New Roman" w:cs="Times New Roman"/>
+          <w:sz w:val="24"/>
+        </w:rPr>
+        <w:t>mor</w:t>
+      </w:r>
+      <w:proofErr w:type="spellEnd"/>
+      <w:r>
+        <w:rPr>
+          <w:rFonts w:ascii="Times New Roman" w:eastAsia="Times New Roman" w:hAnsi="Times New Roman" w:cs="Times New Roman"/>
+          <w:sz w:val="24"/>
+        </w:rPr>
+        <w:t xml:space="preserve"> or morphological tier (e.g. |</w:t>
+      </w:r>
+      <w:proofErr w:type="spellStart"/>
+      <w:r>
+        <w:rPr>
+          <w:rFonts w:ascii="Times New Roman" w:eastAsia="Times New Roman" w:hAnsi="Times New Roman" w:cs="Times New Roman"/>
+          <w:sz w:val="24"/>
+        </w:rPr>
+        <w:t>go&amp;PAST</w:t>
+      </w:r>
+      <w:proofErr w:type="spellEnd"/>
+      <w:r>
+        <w:rPr>
+          <w:rFonts w:ascii="Times New Roman" w:eastAsia="Times New Roman" w:hAnsi="Times New Roman" w:cs="Times New Roman"/>
+          <w:sz w:val="24"/>
+        </w:rPr>
+        <w:t xml:space="preserve"> V|). The possibilities are unbounded.</w:t>
       </w:r>
     </w:p>
     <w:p>
@@ -2600,6 +4164,10 @@
       <w:pPr>
         <w:pStyle w:val="normal0"/>
         <w:jc w:val="both"/>
+        <w:rPr>
+          <w:rFonts w:ascii="Times New Roman" w:eastAsia="Times New Roman" w:hAnsi="Times New Roman" w:cs="Times New Roman"/>
+          <w:sz w:val="24"/>
+        </w:rPr>
       </w:pPr>
       <w:r>
         <w:rPr>
@@ -2626,7 +4194,65 @@
     <w:p>
       <w:pPr>
         <w:pStyle w:val="normal0"/>
-      </w:pPr>
+        <w:jc w:val="both"/>
+        <w:rPr>
+          <w:rFonts w:ascii="Times New Roman" w:eastAsia="Times New Roman" w:hAnsi="Times New Roman" w:cs="Times New Roman"/>
+          <w:sz w:val="24"/>
+        </w:rPr>
+      </w:pPr>
+    </w:p>
+    <w:p>
+      <w:pPr>
+        <w:pStyle w:val="normal0"/>
+        <w:jc w:val="both"/>
+        <w:rPr>
+          <w:rFonts w:ascii="Times New Roman" w:eastAsia="Times New Roman" w:hAnsi="Times New Roman" w:cs="Times New Roman"/>
+          <w:sz w:val="24"/>
+        </w:rPr>
+      </w:pPr>
+      <w:r>
+        <w:rPr>
+          <w:rFonts w:ascii="Times New Roman" w:eastAsia="Times New Roman" w:hAnsi="Times New Roman" w:cs="Times New Roman"/>
+          <w:b/>
+          <w:sz w:val="24"/>
+        </w:rPr>
+        <w:t>Code</w:t>
+      </w:r>
+    </w:p>
+    <w:p>
+      <w:pPr>
+        <w:pStyle w:val="normal0"/>
+        <w:jc w:val="both"/>
+        <w:rPr>
+          <w:rFonts w:ascii="Times" w:hAnsi="Times"/>
+          <w:sz w:val="24"/>
+          <w:szCs w:val="24"/>
+        </w:rPr>
+      </w:pPr>
+      <w:r>
+        <w:rPr>
+          <w:rFonts w:ascii="Times New Roman" w:eastAsia="Times New Roman" w:hAnsi="Times New Roman" w:cs="Times New Roman"/>
+          <w:sz w:val="24"/>
+        </w:rPr>
+        <w:t xml:space="preserve">The source code for FIND can be found at </w:t>
+      </w:r>
+      <w:hyperlink r:id="rId8" w:history="1">
+        <w:r>
+          <w:rPr>
+            <w:rStyle w:val="Hyperlink"/>
+            <w:rFonts w:ascii="Times New Roman" w:eastAsia="Times New Roman" w:hAnsi="Times New Roman" w:cs="Times New Roman"/>
+            <w:sz w:val="24"/>
+          </w:rPr>
+          <w:t>https://github.com/aadah/childes</w:t>
+        </w:r>
+      </w:hyperlink>
+      <w:r>
+        <w:rPr>
+          <w:rFonts w:ascii="Times New Roman" w:eastAsia="Times New Roman" w:hAnsi="Times New Roman" w:cs="Times New Roman"/>
+          <w:sz w:val="24"/>
+        </w:rPr>
+        <w:t xml:space="preserve"> </w:t>
+      </w:r>
       <w:bookmarkStart w:id="0" w:name="_GoBack"/>
       <w:bookmarkEnd w:id="0"/>
     </w:p>
@@ -3011,6 +4637,17 @@
       <w:szCs w:val="18"/>
     </w:rPr>
   </w:style>
+  <w:style w:type="character" w:styleId="Hyperlink">
+    <w:name w:val="Hyperlink"/>
+    <w:basedOn w:val="DefaultParagraphFont"/>
+    <w:uiPriority w:val="99"/>
+    <w:unhideWhenUsed/>
+    <w:rsid w:val="00A52D99"/>
+    <w:rPr>
+      <w:color w:val="0000FF" w:themeColor="hyperlink"/>
+      <w:u w:val="single"/>
+    </w:rPr>
+  </w:style>
 </w:styles>
 </file>
 
@@ -3385,6 +5022,17 @@
       <w:szCs w:val="18"/>
     </w:rPr>
   </w:style>
+  <w:style w:type="character" w:styleId="Hyperlink">
+    <w:name w:val="Hyperlink"/>
+    <w:basedOn w:val="DefaultParagraphFont"/>
+    <w:uiPriority w:val="99"/>
+    <w:unhideWhenUsed/>
+    <w:rsid w:val="00A52D99"/>
+    <w:rPr>
+      <w:color w:val="0000FF" w:themeColor="hyperlink"/>
+      <w:u w:val="single"/>
+    </w:rPr>
+  </w:style>
 </w:styles>
 </file>
 

</xml_diff>